<commit_message>
A whole load of things
</commit_message>
<xml_diff>
--- a/Assignment2.docx
+++ b/Assignment2.docx
@@ -2,6 +2,8 @@
 <file path=word/document.xml><?xml version="1.0" encoding="utf-8"?>
 <w:document xmlns:wpc="http://schemas.microsoft.com/office/word/2010/wordprocessingCanvas" xmlns:cx="http://schemas.microsoft.com/office/drawing/2014/chartex" xmlns:cx1="http://schemas.microsoft.com/office/drawing/2015/9/8/chartex" xmlns:cx2="http://schemas.microsoft.com/office/drawing/2015/10/21/chartex" xmlns:cx3="http://schemas.microsoft.com/office/drawing/2016/5/9/chartex" xmlns:cx4="http://schemas.microsoft.com/office/drawing/2016/5/10/chartex" xmlns:cx5="http://schemas.microsoft.com/office/drawing/2016/5/11/chartex" xmlns:cx6="http://schemas.microsoft.com/office/drawing/2016/5/12/chartex" xmlns:cx7="http://schemas.microsoft.com/office/drawing/2016/5/13/chartex" xmlns:cx8="http://schemas.microsoft.com/office/drawing/2016/5/14/chartex" xmlns:mc="http://schemas.openxmlformats.org/markup-compatibility/2006" xmlns:aink="http://schemas.microsoft.com/office/drawing/2016/ink" xmlns:am3d="http://schemas.microsoft.com/office/drawing/2017/model3d" xmlns:o="urn:schemas-microsoft-com:office:office" xmlns:r="http://schemas.openxmlformats.org/officeDocument/2006/relationships" xmlns:m="http://schemas.openxmlformats.org/officeDocument/2006/math" xmlns:v="urn:schemas-microsoft-com:vml" xmlns:wp14="http://schemas.microsoft.com/office/word/2010/wordprocessingDrawing" xmlns:wp="http://schemas.openxmlformats.org/drawingml/2006/wordprocessingDrawing" xmlns:w10="urn:schemas-microsoft-com:office:word" xmlns:w="http://schemas.openxmlformats.org/wordprocessingml/2006/main" xmlns:w14="http://schemas.microsoft.com/office/word/2010/wordml" xmlns:w15="http://schemas.microsoft.com/office/word/2012/wordml" xmlns:w16cid="http://schemas.microsoft.com/office/word/2016/wordml/cid" xmlns:w16se="http://schemas.microsoft.com/office/word/2015/wordml/symex" xmlns:wpg="http://schemas.microsoft.com/office/word/2010/wordprocessingGroup" xmlns:wpi="http://schemas.microsoft.com/office/word/2010/wordprocessingInk" xmlns:wne="http://schemas.microsoft.com/office/word/2006/wordml" xmlns:wps="http://schemas.microsoft.com/office/word/2010/wordprocessingShape" mc:Ignorable="w14 w15 w16se w16cid wp14">
   <w:body>
+    <w:bookmarkStart w:id="0" w:name="_Hlk6261537" w:displacedByCustomXml="next"/>
+    <w:bookmarkEnd w:id="0" w:displacedByCustomXml="next"/>
     <w:sdt>
       <w:sdtPr>
         <w:id w:val="718864182"/>
@@ -16,9 +18,10 @@
         </w:rPr>
       </w:sdtEndPr>
       <w:sdtContent>
-        <w:bookmarkStart w:id="0" w:name="_GoBack" w:displacedByCustomXml="prev"/>
-        <w:bookmarkEnd w:id="0" w:displacedByCustomXml="prev"/>
         <w:p>
+          <w:pPr>
+            <w:spacing w:after="154"/>
+          </w:pPr>
           <w:r>
             <w:rPr>
               <w:noProof/>
@@ -163,7 +166,11 @@
                                       <w:tcW w:w="370" w:type="pct"/>
                                       <w:shd w:val="clear" w:color="auto" w:fill="5B9BD5" w:themeFill="accent1"/>
                                     </w:tcPr>
-                                    <w:p/>
+                                    <w:p>
+                                      <w:pPr>
+                                        <w:spacing w:after="154"/>
+                                      </w:pPr>
+                                    </w:p>
                                   </w:tc>
                                   <w:sdt>
                                     <w:sdtPr>
@@ -183,7 +190,6 @@
                                       <w:dataBinding w:prefixMappings="xmlns:ns0='http://purl.org/dc/elements/1.1/' xmlns:ns1='http://schemas.openxmlformats.org/package/2006/metadata/core-properties' " w:xpath="/ns1:coreProperties[1]/ns0:title[1]" w:storeItemID="{6C3C8BC8-F283-45AE-878A-BAB7291924A1}"/>
                                       <w:text/>
                                     </w:sdtPr>
-                                    <w:sdtEndPr/>
                                     <w:sdtContent>
                                       <w:tc>
                                         <w:tcPr>
@@ -193,8 +199,8 @@
                                         <w:p>
                                           <w:pPr>
                                             <w:pStyle w:val="NoSpacing"/>
-                                            <w:spacing w:before="240" w:line="216" w:lineRule="auto"/>
-                                            <w:ind w:left="360" w:right="360"/>
+                                            <w:spacing w:before="206" w:line="216" w:lineRule="auto"/>
+                                            <w:ind w:left="309" w:right="309"/>
                                             <w:contextualSpacing/>
                                             <w:rPr>
                                               <w:rFonts w:ascii="Calibri" w:hAnsi="Calibri" w:cs="Calibri"/>
@@ -237,7 +243,11 @@
                                       <w:tcW w:w="370" w:type="pct"/>
                                       <w:shd w:val="clear" w:color="auto" w:fill="5B9BD5" w:themeFill="accent1"/>
                                     </w:tcPr>
-                                    <w:p/>
+                                    <w:p>
+                                      <w:pPr>
+                                        <w:spacing w:after="154"/>
+                                      </w:pPr>
+                                    </w:p>
                                   </w:tc>
                                   <w:tc>
                                     <w:tcPr>
@@ -247,7 +257,8 @@
                                     </w:tcPr>
                                     <w:p>
                                       <w:pPr>
-                                        <w:ind w:right="360"/>
+                                        <w:spacing w:after="154"/>
+                                        <w:ind w:right="309"/>
                                         <w:rPr>
                                           <w:rFonts w:ascii="Calibri" w:hAnsi="Calibri" w:cs="Calibri"/>
                                           <w:color w:val="FFFFFF" w:themeColor="background1"/>
@@ -264,7 +275,11 @@
                                       <w:tcW w:w="370" w:type="pct"/>
                                       <w:shd w:val="clear" w:color="auto" w:fill="5B9BD5" w:themeFill="accent1"/>
                                     </w:tcPr>
-                                    <w:p/>
+                                    <w:p>
+                                      <w:pPr>
+                                        <w:spacing w:after="154"/>
+                                      </w:pPr>
+                                    </w:p>
                                   </w:tc>
                                   <w:tc>
                                     <w:tcPr>
@@ -276,7 +291,7 @@
                                       <w:pPr>
                                         <w:pStyle w:val="NoSpacing"/>
                                         <w:spacing w:line="288" w:lineRule="auto"/>
-                                        <w:ind w:left="360" w:right="360"/>
+                                        <w:ind w:left="309" w:right="309"/>
                                         <w:rPr>
                                           <w:rFonts w:ascii="Calibri" w:hAnsi="Calibri" w:cs="Calibri"/>
                                           <w:color w:val="FFFFFF" w:themeColor="background1"/>
@@ -301,7 +316,6 @@
                                           <w:dataBinding w:prefixMappings="xmlns:ns0='http://purl.org/dc/elements/1.1/' xmlns:ns1='http://schemas.openxmlformats.org/package/2006/metadata/core-properties' " w:xpath="/ns1:coreProperties[1]/ns0:creator[1]" w:storeItemID="{6C3C8BC8-F283-45AE-878A-BAB7291924A1}"/>
                                           <w:text/>
                                         </w:sdtPr>
-                                        <w:sdtEndPr/>
                                         <w:sdtContent>
                                           <w:r>
                                             <w:rPr>
@@ -310,16 +324,7 @@
                                               <w:sz w:val="28"/>
                                               <w:szCs w:val="28"/>
                                             </w:rPr>
-                                            <w:t>Max Larkin</w:t>
-                                          </w:r>
-                                          <w:r>
-                                            <w:rPr>
-                                              <w:rFonts w:ascii="Calibri" w:hAnsi="Calibri" w:cs="Calibri"/>
-                                              <w:color w:val="FFFFFF" w:themeColor="background1"/>
-                                              <w:sz w:val="28"/>
-                                              <w:szCs w:val="28"/>
-                                            </w:rPr>
-                                            <w:t xml:space="preserve"> &amp; David Conway</w:t>
+                                            <w:t>Max Larkin &amp; David Conway</w:t>
                                           </w:r>
                                         </w:sdtContent>
                                       </w:sdt>
@@ -341,13 +346,12 @@
                                         <w:dataBinding w:prefixMappings="xmlns:ns0='http://purl.org/dc/elements/1.1/' xmlns:ns1='http://schemas.openxmlformats.org/package/2006/metadata/core-properties' " w:xpath="/ns1:coreProperties[1]/ns1:category[1]" w:storeItemID="{6C3C8BC8-F283-45AE-878A-BAB7291924A1}"/>
                                         <w:text/>
                                       </w:sdtPr>
-                                      <w:sdtEndPr/>
                                       <w:sdtContent>
                                         <w:p>
                                           <w:pPr>
                                             <w:pStyle w:val="NoSpacing"/>
                                             <w:spacing w:line="288" w:lineRule="auto"/>
-                                            <w:ind w:left="360" w:right="360"/>
+                                            <w:ind w:left="309" w:right="309"/>
                                             <w:rPr>
                                               <w:rFonts w:ascii="Calibri" w:hAnsi="Calibri" w:cs="Calibri"/>
                                               <w:color w:val="FFFFFF" w:themeColor="background1"/>
@@ -389,13 +393,12 @@
                                           <w:calendar w:val="gregorian"/>
                                         </w:date>
                                       </w:sdtPr>
-                                      <w:sdtEndPr/>
                                       <w:sdtContent>
                                         <w:p>
                                           <w:pPr>
                                             <w:pStyle w:val="NoSpacing"/>
-                                            <w:spacing w:after="240" w:line="288" w:lineRule="auto"/>
-                                            <w:ind w:left="360" w:right="360"/>
+                                            <w:spacing w:after="206" w:line="288" w:lineRule="auto"/>
+                                            <w:ind w:left="309" w:right="309"/>
                                             <w:rPr>
                                               <w:rFonts w:ascii="Calibri" w:hAnsi="Calibri" w:cs="Calibri"/>
                                               <w:color w:val="FFFFFF" w:themeColor="background1"/>
@@ -418,7 +421,11 @@
                                   </w:tc>
                                 </w:tr>
                               </w:tbl>
-                              <w:p/>
+                              <w:p>
+                                <w:pPr>
+                                  <w:spacing w:after="154"/>
+                                </w:pPr>
+                              </w:p>
                             </w:txbxContent>
                           </wps:txbx>
                           <wps:bodyPr rot="0" spcFirstLastPara="0" vertOverflow="overflow" horzOverflow="overflow" vert="horz" wrap="square" lIns="0" tIns="0" rIns="0" bIns="0" numCol="1" spcCol="0" rtlCol="0" fromWordArt="0" anchor="t" anchorCtr="0" forceAA="0" compatLnSpc="1">
@@ -471,7 +478,11 @@
                                 <w:tcW w:w="370" w:type="pct"/>
                                 <w:shd w:val="clear" w:color="auto" w:fill="5B9BD5" w:themeFill="accent1"/>
                               </w:tcPr>
-                              <w:p/>
+                              <w:p>
+                                <w:pPr>
+                                  <w:spacing w:after="154"/>
+                                </w:pPr>
+                              </w:p>
                             </w:tc>
                             <w:sdt>
                               <w:sdtPr>
@@ -491,7 +502,6 @@
                                 <w:dataBinding w:prefixMappings="xmlns:ns0='http://purl.org/dc/elements/1.1/' xmlns:ns1='http://schemas.openxmlformats.org/package/2006/metadata/core-properties' " w:xpath="/ns1:coreProperties[1]/ns0:title[1]" w:storeItemID="{6C3C8BC8-F283-45AE-878A-BAB7291924A1}"/>
                                 <w:text/>
                               </w:sdtPr>
-                              <w:sdtEndPr/>
                               <w:sdtContent>
                                 <w:tc>
                                   <w:tcPr>
@@ -501,8 +511,8 @@
                                   <w:p>
                                     <w:pPr>
                                       <w:pStyle w:val="NoSpacing"/>
-                                      <w:spacing w:before="240" w:line="216" w:lineRule="auto"/>
-                                      <w:ind w:left="360" w:right="360"/>
+                                      <w:spacing w:before="206" w:line="216" w:lineRule="auto"/>
+                                      <w:ind w:left="309" w:right="309"/>
                                       <w:contextualSpacing/>
                                       <w:rPr>
                                         <w:rFonts w:ascii="Calibri" w:hAnsi="Calibri" w:cs="Calibri"/>
@@ -545,7 +555,11 @@
                                 <w:tcW w:w="370" w:type="pct"/>
                                 <w:shd w:val="clear" w:color="auto" w:fill="5B9BD5" w:themeFill="accent1"/>
                               </w:tcPr>
-                              <w:p/>
+                              <w:p>
+                                <w:pPr>
+                                  <w:spacing w:after="154"/>
+                                </w:pPr>
+                              </w:p>
                             </w:tc>
                             <w:tc>
                               <w:tcPr>
@@ -555,7 +569,8 @@
                               </w:tcPr>
                               <w:p>
                                 <w:pPr>
-                                  <w:ind w:right="360"/>
+                                  <w:spacing w:after="154"/>
+                                  <w:ind w:right="309"/>
                                   <w:rPr>
                                     <w:rFonts w:ascii="Calibri" w:hAnsi="Calibri" w:cs="Calibri"/>
                                     <w:color w:val="FFFFFF" w:themeColor="background1"/>
@@ -572,7 +587,11 @@
                                 <w:tcW w:w="370" w:type="pct"/>
                                 <w:shd w:val="clear" w:color="auto" w:fill="5B9BD5" w:themeFill="accent1"/>
                               </w:tcPr>
-                              <w:p/>
+                              <w:p>
+                                <w:pPr>
+                                  <w:spacing w:after="154"/>
+                                </w:pPr>
+                              </w:p>
                             </w:tc>
                             <w:tc>
                               <w:tcPr>
@@ -584,7 +603,7 @@
                                 <w:pPr>
                                   <w:pStyle w:val="NoSpacing"/>
                                   <w:spacing w:line="288" w:lineRule="auto"/>
-                                  <w:ind w:left="360" w:right="360"/>
+                                  <w:ind w:left="309" w:right="309"/>
                                   <w:rPr>
                                     <w:rFonts w:ascii="Calibri" w:hAnsi="Calibri" w:cs="Calibri"/>
                                     <w:color w:val="FFFFFF" w:themeColor="background1"/>
@@ -609,7 +628,6 @@
                                     <w:dataBinding w:prefixMappings="xmlns:ns0='http://purl.org/dc/elements/1.1/' xmlns:ns1='http://schemas.openxmlformats.org/package/2006/metadata/core-properties' " w:xpath="/ns1:coreProperties[1]/ns0:creator[1]" w:storeItemID="{6C3C8BC8-F283-45AE-878A-BAB7291924A1}"/>
                                     <w:text/>
                                   </w:sdtPr>
-                                  <w:sdtEndPr/>
                                   <w:sdtContent>
                                     <w:r>
                                       <w:rPr>
@@ -618,16 +636,7 @@
                                         <w:sz w:val="28"/>
                                         <w:szCs w:val="28"/>
                                       </w:rPr>
-                                      <w:t>Max Larkin</w:t>
-                                    </w:r>
-                                    <w:r>
-                                      <w:rPr>
-                                        <w:rFonts w:ascii="Calibri" w:hAnsi="Calibri" w:cs="Calibri"/>
-                                        <w:color w:val="FFFFFF" w:themeColor="background1"/>
-                                        <w:sz w:val="28"/>
-                                        <w:szCs w:val="28"/>
-                                      </w:rPr>
-                                      <w:t xml:space="preserve"> &amp; David Conway</w:t>
+                                      <w:t>Max Larkin &amp; David Conway</w:t>
                                     </w:r>
                                   </w:sdtContent>
                                 </w:sdt>
@@ -649,13 +658,12 @@
                                   <w:dataBinding w:prefixMappings="xmlns:ns0='http://purl.org/dc/elements/1.1/' xmlns:ns1='http://schemas.openxmlformats.org/package/2006/metadata/core-properties' " w:xpath="/ns1:coreProperties[1]/ns1:category[1]" w:storeItemID="{6C3C8BC8-F283-45AE-878A-BAB7291924A1}"/>
                                   <w:text/>
                                 </w:sdtPr>
-                                <w:sdtEndPr/>
                                 <w:sdtContent>
                                   <w:p>
                                     <w:pPr>
                                       <w:pStyle w:val="NoSpacing"/>
                                       <w:spacing w:line="288" w:lineRule="auto"/>
-                                      <w:ind w:left="360" w:right="360"/>
+                                      <w:ind w:left="309" w:right="309"/>
                                       <w:rPr>
                                         <w:rFonts w:ascii="Calibri" w:hAnsi="Calibri" w:cs="Calibri"/>
                                         <w:color w:val="FFFFFF" w:themeColor="background1"/>
@@ -697,13 +705,12 @@
                                     <w:calendar w:val="gregorian"/>
                                   </w:date>
                                 </w:sdtPr>
-                                <w:sdtEndPr/>
                                 <w:sdtContent>
                                   <w:p>
                                     <w:pPr>
                                       <w:pStyle w:val="NoSpacing"/>
-                                      <w:spacing w:after="240" w:line="288" w:lineRule="auto"/>
-                                      <w:ind w:left="360" w:right="360"/>
+                                      <w:spacing w:after="206" w:line="288" w:lineRule="auto"/>
+                                      <w:ind w:left="309" w:right="309"/>
                                       <w:rPr>
                                         <w:rFonts w:ascii="Calibri" w:hAnsi="Calibri" w:cs="Calibri"/>
                                         <w:color w:val="FFFFFF" w:themeColor="background1"/>
@@ -726,7 +733,11 @@
                             </w:tc>
                           </w:tr>
                         </w:tbl>
-                        <w:p/>
+                        <w:p>
+                          <w:pPr>
+                            <w:spacing w:after="154"/>
+                          </w:pPr>
+                        </w:p>
                       </w:txbxContent>
                     </v:textbox>
                     <w10:wrap anchorx="margin" anchory="margin"/>
@@ -788,10 +799,8 @@
               <w:caps w:val="0"/>
               <w:noProof/>
               <w:color w:val="auto"/>
-              <w:sz w:val="24"/>
-              <w:szCs w:val="24"/>
               <w:u w:val="none"/>
-              <w:lang w:val="en-IE" w:eastAsia="en-US"/>
+              <w:lang w:val="en-GB" w:eastAsia="en-GB"/>
             </w:rPr>
           </w:pPr>
           <w:r>
@@ -812,7 +821,7 @@
             </w:rPr>
             <w:fldChar w:fldCharType="separate"/>
           </w:r>
-          <w:hyperlink w:anchor="_Toc536691155" w:history="1">
+          <w:hyperlink w:anchor="_Toc6335141" w:history="1">
             <w:r>
               <w:rPr>
                 <w:rStyle w:val="Hyperlink"/>
@@ -839,106 +848,7 @@
                 <w:noProof/>
                 <w:webHidden/>
               </w:rPr>
-              <w:instrText xml:space="preserve"> PAGEREF _Toc536691155 \h </w:instrText>
-            </w:r>
-            <w:r>
-              <w:rPr>
-                <w:noProof/>
-                <w:webHidden/>
-              </w:rPr>
-            </w:r>
-            <w:r>
-              <w:rPr>
-                <w:noProof/>
-                <w:webHidden/>
-              </w:rPr>
-              <w:fldChar w:fldCharType="separate"/>
-            </w:r>
-            <w:r>
-              <w:rPr>
-                <w:noProof/>
-                <w:webHidden/>
-              </w:rPr>
-              <w:t>2</w:t>
-            </w:r>
-            <w:r>
-              <w:rPr>
-                <w:noProof/>
-                <w:webHidden/>
-              </w:rPr>
-              <w:fldChar w:fldCharType="end"/>
-            </w:r>
-          </w:hyperlink>
-        </w:p>
-        <w:p>
-          <w:pPr>
-            <w:pStyle w:val="TOC2"/>
-            <w:tabs>
-              <w:tab w:val="left" w:pos="341"/>
-              <w:tab w:val="right" w:pos="9350"/>
-            </w:tabs>
-            <w:rPr>
-              <w:rFonts w:asciiTheme="minorHAnsi" w:eastAsiaTheme="minorEastAsia" w:hAnsiTheme="minorHAnsi" w:cstheme="minorBidi"/>
-              <w:b w:val="0"/>
-              <w:bCs w:val="0"/>
-              <w:smallCaps w:val="0"/>
-              <w:noProof/>
-              <w:color w:val="auto"/>
-              <w:sz w:val="24"/>
-              <w:szCs w:val="24"/>
-              <w:lang w:val="en-IE" w:eastAsia="en-US"/>
-            </w:rPr>
-          </w:pPr>
-          <w:hyperlink w:anchor="_Toc536691156" w:history="1">
-            <w:r>
-              <w:rPr>
-                <w:rStyle w:val="Hyperlink"/>
-                <w:rFonts w:ascii="Symbol" w:hAnsi="Symbol"/>
-                <w:noProof/>
-              </w:rPr>
-              <w:t></w:t>
-            </w:r>
-            <w:r>
-              <w:rPr>
-                <w:rFonts w:asciiTheme="minorHAnsi" w:eastAsiaTheme="minorEastAsia" w:hAnsiTheme="minorHAnsi" w:cstheme="minorBidi"/>
-                <w:b w:val="0"/>
-                <w:bCs w:val="0"/>
-                <w:smallCaps w:val="0"/>
-                <w:noProof/>
-                <w:color w:val="auto"/>
-                <w:sz w:val="24"/>
-                <w:szCs w:val="24"/>
-                <w:lang w:val="en-IE" w:eastAsia="en-US"/>
-              </w:rPr>
-              <w:tab/>
-            </w:r>
-            <w:r>
-              <w:rPr>
-                <w:rStyle w:val="Hyperlink"/>
-                <w:noProof/>
-              </w:rPr>
-              <w:t>UML Diagram</w:t>
-            </w:r>
-            <w:r>
-              <w:rPr>
-                <w:noProof/>
-                <w:webHidden/>
-              </w:rPr>
-              <w:tab/>
-            </w:r>
-            <w:r>
-              <w:rPr>
-                <w:noProof/>
-                <w:webHidden/>
-              </w:rPr>
-              <w:fldChar w:fldCharType="begin"/>
-            </w:r>
-            <w:r>
-              <w:rPr>
-                <w:noProof/>
-                <w:webHidden/>
-              </w:rPr>
-              <w:instrText xml:space="preserve"> PAGEREF _Toc536691156 \h </w:instrText>
+              <w:instrText xml:space="preserve"> PAGEREF _Toc6335141 \h </w:instrText>
             </w:r>
             <w:r>
               <w:rPr>
@@ -982,17 +892,89 @@
               <w:caps w:val="0"/>
               <w:noProof/>
               <w:color w:val="auto"/>
-              <w:sz w:val="24"/>
-              <w:szCs w:val="24"/>
               <w:u w:val="none"/>
-              <w:lang w:val="en-IE" w:eastAsia="en-US"/>
+              <w:lang w:val="en-GB" w:eastAsia="en-GB"/>
             </w:rPr>
           </w:pPr>
-          <w:hyperlink w:anchor="_Toc536691157" w:history="1">
+          <w:hyperlink w:anchor="_Toc6335142" w:history="1">
             <w:r>
               <w:rPr>
                 <w:rStyle w:val="Hyperlink"/>
-                <w:rFonts w:cs="Calibri"/>
+                <w:noProof/>
+              </w:rPr>
+              <w:t>Use Case Diagram</w:t>
+            </w:r>
+            <w:r>
+              <w:rPr>
+                <w:noProof/>
+                <w:webHidden/>
+              </w:rPr>
+              <w:tab/>
+            </w:r>
+            <w:r>
+              <w:rPr>
+                <w:noProof/>
+                <w:webHidden/>
+              </w:rPr>
+              <w:fldChar w:fldCharType="begin"/>
+            </w:r>
+            <w:r>
+              <w:rPr>
+                <w:noProof/>
+                <w:webHidden/>
+              </w:rPr>
+              <w:instrText xml:space="preserve"> PAGEREF _Toc6335142 \h </w:instrText>
+            </w:r>
+            <w:r>
+              <w:rPr>
+                <w:noProof/>
+                <w:webHidden/>
+              </w:rPr>
+            </w:r>
+            <w:r>
+              <w:rPr>
+                <w:noProof/>
+                <w:webHidden/>
+              </w:rPr>
+              <w:fldChar w:fldCharType="separate"/>
+            </w:r>
+            <w:r>
+              <w:rPr>
+                <w:noProof/>
+                <w:webHidden/>
+              </w:rPr>
+              <w:t>3</w:t>
+            </w:r>
+            <w:r>
+              <w:rPr>
+                <w:noProof/>
+                <w:webHidden/>
+              </w:rPr>
+              <w:fldChar w:fldCharType="end"/>
+            </w:r>
+          </w:hyperlink>
+        </w:p>
+        <w:p>
+          <w:pPr>
+            <w:pStyle w:val="TOC1"/>
+            <w:tabs>
+              <w:tab w:val="right" w:pos="9350"/>
+            </w:tabs>
+            <w:rPr>
+              <w:rFonts w:asciiTheme="minorHAnsi" w:eastAsiaTheme="minorEastAsia" w:hAnsiTheme="minorHAnsi" w:cstheme="minorBidi"/>
+              <w:b w:val="0"/>
+              <w:bCs w:val="0"/>
+              <w:caps w:val="0"/>
+              <w:noProof/>
+              <w:color w:val="auto"/>
+              <w:u w:val="none"/>
+              <w:lang w:val="en-GB" w:eastAsia="en-GB"/>
+            </w:rPr>
+          </w:pPr>
+          <w:hyperlink w:anchor="_Toc6335143" w:history="1">
+            <w:r>
+              <w:rPr>
+                <w:rStyle w:val="Hyperlink"/>
                 <w:noProof/>
               </w:rPr>
               <w:t>Use Cases</w:t>
@@ -1016,7 +998,7 @@
                 <w:noProof/>
                 <w:webHidden/>
               </w:rPr>
-              <w:instrText xml:space="preserve"> PAGEREF _Toc536691157 \h </w:instrText>
+              <w:instrText xml:space="preserve"> PAGEREF _Toc6335143 \h </w:instrText>
             </w:r>
             <w:r>
               <w:rPr>
@@ -1036,7 +1018,7 @@
                 <w:noProof/>
                 <w:webHidden/>
               </w:rPr>
-              <w:t>2</w:t>
+              <w:t>4</w:t>
             </w:r>
             <w:r>
               <w:rPr>
@@ -1051,7 +1033,7 @@
           <w:pPr>
             <w:pStyle w:val="TOC2"/>
             <w:tabs>
-              <w:tab w:val="left" w:pos="406"/>
+              <w:tab w:val="left" w:pos="382"/>
               <w:tab w:val="right" w:pos="9350"/>
             </w:tabs>
             <w:rPr>
@@ -1061,12 +1043,10 @@
               <w:smallCaps w:val="0"/>
               <w:noProof/>
               <w:color w:val="auto"/>
-              <w:sz w:val="24"/>
-              <w:szCs w:val="24"/>
-              <w:lang w:val="en-IE" w:eastAsia="en-US"/>
+              <w:lang w:val="en-GB" w:eastAsia="en-GB"/>
             </w:rPr>
           </w:pPr>
-          <w:hyperlink w:anchor="_Toc536691158" w:history="1">
+          <w:hyperlink w:anchor="_Toc6335144" w:history="1">
             <w:r>
               <w:rPr>
                 <w:rStyle w:val="Hyperlink"/>
@@ -1082,9 +1062,7 @@
                 <w:smallCaps w:val="0"/>
                 <w:noProof/>
                 <w:color w:val="auto"/>
-                <w:sz w:val="24"/>
-                <w:szCs w:val="24"/>
-                <w:lang w:val="en-IE" w:eastAsia="en-US"/>
+                <w:lang w:val="en-GB" w:eastAsia="en-GB"/>
               </w:rPr>
               <w:tab/>
             </w:r>
@@ -1093,7 +1071,7 @@
                 <w:rStyle w:val="Hyperlink"/>
                 <w:noProof/>
               </w:rPr>
-              <w:t>Viewing Current Timetables</w:t>
+              <w:t>Sign up</w:t>
             </w:r>
             <w:r>
               <w:rPr>
@@ -1114,7 +1092,7 @@
                 <w:noProof/>
                 <w:webHidden/>
               </w:rPr>
-              <w:instrText xml:space="preserve"> PAGEREF _Toc536691158 \h </w:instrText>
+              <w:instrText xml:space="preserve"> PAGEREF _Toc6335144 \h </w:instrText>
             </w:r>
             <w:r>
               <w:rPr>
@@ -1134,7 +1112,7 @@
                 <w:noProof/>
                 <w:webHidden/>
               </w:rPr>
-              <w:t>2</w:t>
+              <w:t>4</w:t>
             </w:r>
             <w:r>
               <w:rPr>
@@ -1149,7 +1127,7 @@
           <w:pPr>
             <w:pStyle w:val="TOC2"/>
             <w:tabs>
-              <w:tab w:val="left" w:pos="406"/>
+              <w:tab w:val="left" w:pos="382"/>
               <w:tab w:val="right" w:pos="9350"/>
             </w:tabs>
             <w:rPr>
@@ -1159,12 +1137,10 @@
               <w:smallCaps w:val="0"/>
               <w:noProof/>
               <w:color w:val="auto"/>
-              <w:sz w:val="24"/>
-              <w:szCs w:val="24"/>
-              <w:lang w:val="en-IE" w:eastAsia="en-US"/>
+              <w:lang w:val="en-GB" w:eastAsia="en-GB"/>
             </w:rPr>
           </w:pPr>
-          <w:hyperlink w:anchor="_Toc536691159" w:history="1">
+          <w:hyperlink w:anchor="_Toc6335145" w:history="1">
             <w:r>
               <w:rPr>
                 <w:rStyle w:val="Hyperlink"/>
@@ -1180,9 +1156,7 @@
                 <w:smallCaps w:val="0"/>
                 <w:noProof/>
                 <w:color w:val="auto"/>
-                <w:sz w:val="24"/>
-                <w:szCs w:val="24"/>
-                <w:lang w:val="en-IE" w:eastAsia="en-US"/>
+                <w:lang w:val="en-GB" w:eastAsia="en-GB"/>
               </w:rPr>
               <w:tab/>
             </w:r>
@@ -1191,7 +1165,7 @@
                 <w:rStyle w:val="Hyperlink"/>
                 <w:noProof/>
               </w:rPr>
-              <w:t>Checkout</w:t>
+              <w:t>Sign In</w:t>
             </w:r>
             <w:r>
               <w:rPr>
@@ -1212,7 +1186,7 @@
                 <w:noProof/>
                 <w:webHidden/>
               </w:rPr>
-              <w:instrText xml:space="preserve"> PAGEREF _Toc536691159 \h </w:instrText>
+              <w:instrText xml:space="preserve"> PAGEREF _Toc6335145 \h </w:instrText>
             </w:r>
             <w:r>
               <w:rPr>
@@ -1232,7 +1206,7 @@
                 <w:noProof/>
                 <w:webHidden/>
               </w:rPr>
-              <w:t>2</w:t>
+              <w:t>4</w:t>
             </w:r>
             <w:r>
               <w:rPr>
@@ -1247,7 +1221,7 @@
           <w:pPr>
             <w:pStyle w:val="TOC2"/>
             <w:tabs>
-              <w:tab w:val="left" w:pos="406"/>
+              <w:tab w:val="left" w:pos="382"/>
               <w:tab w:val="right" w:pos="9350"/>
             </w:tabs>
             <w:rPr>
@@ -1257,12 +1231,10 @@
               <w:smallCaps w:val="0"/>
               <w:noProof/>
               <w:color w:val="auto"/>
-              <w:sz w:val="24"/>
-              <w:szCs w:val="24"/>
-              <w:lang w:val="en-IE" w:eastAsia="en-US"/>
+              <w:lang w:val="en-GB" w:eastAsia="en-GB"/>
             </w:rPr>
           </w:pPr>
-          <w:hyperlink w:anchor="_Toc536691160" w:history="1">
+          <w:hyperlink w:anchor="_Toc6335146" w:history="1">
             <w:r>
               <w:rPr>
                 <w:rStyle w:val="Hyperlink"/>
@@ -1278,9 +1250,7 @@
                 <w:smallCaps w:val="0"/>
                 <w:noProof/>
                 <w:color w:val="auto"/>
-                <w:sz w:val="24"/>
-                <w:szCs w:val="24"/>
-                <w:lang w:val="en-IE" w:eastAsia="en-US"/>
+                <w:lang w:val="en-GB" w:eastAsia="en-GB"/>
               </w:rPr>
               <w:tab/>
             </w:r>
@@ -1289,7 +1259,7 @@
                 <w:rStyle w:val="Hyperlink"/>
                 <w:noProof/>
               </w:rPr>
-              <w:t>Edit/Add Bookings</w:t>
+              <w:t>Check Availability</w:t>
             </w:r>
             <w:r>
               <w:rPr>
@@ -1310,7 +1280,7 @@
                 <w:noProof/>
                 <w:webHidden/>
               </w:rPr>
-              <w:instrText xml:space="preserve"> PAGEREF _Toc536691160 \h </w:instrText>
+              <w:instrText xml:space="preserve"> PAGEREF _Toc6335146 \h </w:instrText>
             </w:r>
             <w:r>
               <w:rPr>
@@ -1330,7 +1300,7 @@
                 <w:noProof/>
                 <w:webHidden/>
               </w:rPr>
-              <w:t>2</w:t>
+              <w:t>5</w:t>
             </w:r>
             <w:r>
               <w:rPr>
@@ -1345,7 +1315,7 @@
           <w:pPr>
             <w:pStyle w:val="TOC2"/>
             <w:tabs>
-              <w:tab w:val="left" w:pos="406"/>
+              <w:tab w:val="left" w:pos="382"/>
               <w:tab w:val="right" w:pos="9350"/>
             </w:tabs>
             <w:rPr>
@@ -1355,12 +1325,10 @@
               <w:smallCaps w:val="0"/>
               <w:noProof/>
               <w:color w:val="auto"/>
-              <w:sz w:val="24"/>
-              <w:szCs w:val="24"/>
-              <w:lang w:val="en-IE" w:eastAsia="en-US"/>
+              <w:lang w:val="en-GB" w:eastAsia="en-GB"/>
             </w:rPr>
           </w:pPr>
-          <w:hyperlink w:anchor="_Toc536691161" w:history="1">
+          <w:hyperlink w:anchor="_Toc6335147" w:history="1">
             <w:r>
               <w:rPr>
                 <w:rStyle w:val="Hyperlink"/>
@@ -1376,9 +1344,7 @@
                 <w:smallCaps w:val="0"/>
                 <w:noProof/>
                 <w:color w:val="auto"/>
-                <w:sz w:val="24"/>
-                <w:szCs w:val="24"/>
-                <w:lang w:val="en-IE" w:eastAsia="en-US"/>
+                <w:lang w:val="en-GB" w:eastAsia="en-GB"/>
               </w:rPr>
               <w:tab/>
             </w:r>
@@ -1387,7 +1353,7 @@
                 <w:rStyle w:val="Hyperlink"/>
                 <w:noProof/>
               </w:rPr>
-              <w:t>Client Register</w:t>
+              <w:t>Book Room</w:t>
             </w:r>
             <w:r>
               <w:rPr>
@@ -1408,7 +1374,7 @@
                 <w:noProof/>
                 <w:webHidden/>
               </w:rPr>
-              <w:instrText xml:space="preserve"> PAGEREF _Toc536691161 \h </w:instrText>
+              <w:instrText xml:space="preserve"> PAGEREF _Toc6335147 \h </w:instrText>
             </w:r>
             <w:r>
               <w:rPr>
@@ -1428,7 +1394,646 @@
                 <w:noProof/>
                 <w:webHidden/>
               </w:rPr>
-              <w:t>2</w:t>
+              <w:t>5</w:t>
+            </w:r>
+            <w:r>
+              <w:rPr>
+                <w:noProof/>
+                <w:webHidden/>
+              </w:rPr>
+              <w:fldChar w:fldCharType="end"/>
+            </w:r>
+          </w:hyperlink>
+        </w:p>
+        <w:p>
+          <w:pPr>
+            <w:pStyle w:val="TOC2"/>
+            <w:tabs>
+              <w:tab w:val="left" w:pos="382"/>
+              <w:tab w:val="right" w:pos="9350"/>
+            </w:tabs>
+            <w:rPr>
+              <w:rFonts w:asciiTheme="minorHAnsi" w:eastAsiaTheme="minorEastAsia" w:hAnsiTheme="minorHAnsi" w:cstheme="minorBidi"/>
+              <w:b w:val="0"/>
+              <w:bCs w:val="0"/>
+              <w:smallCaps w:val="0"/>
+              <w:noProof/>
+              <w:color w:val="auto"/>
+              <w:lang w:val="en-GB" w:eastAsia="en-GB"/>
+            </w:rPr>
+          </w:pPr>
+          <w:hyperlink w:anchor="_Toc6335148" w:history="1">
+            <w:r>
+              <w:rPr>
+                <w:rStyle w:val="Hyperlink"/>
+                <w:noProof/>
+              </w:rPr>
+              <w:t>5.</w:t>
+            </w:r>
+            <w:r>
+              <w:rPr>
+                <w:rFonts w:asciiTheme="minorHAnsi" w:eastAsiaTheme="minorEastAsia" w:hAnsiTheme="minorHAnsi" w:cstheme="minorBidi"/>
+                <w:b w:val="0"/>
+                <w:bCs w:val="0"/>
+                <w:smallCaps w:val="0"/>
+                <w:noProof/>
+                <w:color w:val="auto"/>
+                <w:lang w:val="en-GB" w:eastAsia="en-GB"/>
+              </w:rPr>
+              <w:tab/>
+            </w:r>
+            <w:r>
+              <w:rPr>
+                <w:rStyle w:val="Hyperlink"/>
+                <w:noProof/>
+              </w:rPr>
+              <w:t>Check Balance</w:t>
+            </w:r>
+            <w:r>
+              <w:rPr>
+                <w:noProof/>
+                <w:webHidden/>
+              </w:rPr>
+              <w:tab/>
+            </w:r>
+            <w:r>
+              <w:rPr>
+                <w:noProof/>
+                <w:webHidden/>
+              </w:rPr>
+              <w:fldChar w:fldCharType="begin"/>
+            </w:r>
+            <w:r>
+              <w:rPr>
+                <w:noProof/>
+                <w:webHidden/>
+              </w:rPr>
+              <w:instrText xml:space="preserve"> PAGEREF _Toc6335148 \h </w:instrText>
+            </w:r>
+            <w:r>
+              <w:rPr>
+                <w:noProof/>
+                <w:webHidden/>
+              </w:rPr>
+            </w:r>
+            <w:r>
+              <w:rPr>
+                <w:noProof/>
+                <w:webHidden/>
+              </w:rPr>
+              <w:fldChar w:fldCharType="separate"/>
+            </w:r>
+            <w:r>
+              <w:rPr>
+                <w:noProof/>
+                <w:webHidden/>
+              </w:rPr>
+              <w:t>6</w:t>
+            </w:r>
+            <w:r>
+              <w:rPr>
+                <w:noProof/>
+                <w:webHidden/>
+              </w:rPr>
+              <w:fldChar w:fldCharType="end"/>
+            </w:r>
+          </w:hyperlink>
+        </w:p>
+        <w:p>
+          <w:pPr>
+            <w:pStyle w:val="TOC2"/>
+            <w:tabs>
+              <w:tab w:val="left" w:pos="382"/>
+              <w:tab w:val="right" w:pos="9350"/>
+            </w:tabs>
+            <w:rPr>
+              <w:rFonts w:asciiTheme="minorHAnsi" w:eastAsiaTheme="minorEastAsia" w:hAnsiTheme="minorHAnsi" w:cstheme="minorBidi"/>
+              <w:b w:val="0"/>
+              <w:bCs w:val="0"/>
+              <w:smallCaps w:val="0"/>
+              <w:noProof/>
+              <w:color w:val="auto"/>
+              <w:lang w:val="en-GB" w:eastAsia="en-GB"/>
+            </w:rPr>
+          </w:pPr>
+          <w:hyperlink w:anchor="_Toc6335149" w:history="1">
+            <w:r>
+              <w:rPr>
+                <w:rStyle w:val="Hyperlink"/>
+                <w:noProof/>
+              </w:rPr>
+              <w:t>6.</w:t>
+            </w:r>
+            <w:r>
+              <w:rPr>
+                <w:rFonts w:asciiTheme="minorHAnsi" w:eastAsiaTheme="minorEastAsia" w:hAnsiTheme="minorHAnsi" w:cstheme="minorBidi"/>
+                <w:b w:val="0"/>
+                <w:bCs w:val="0"/>
+                <w:smallCaps w:val="0"/>
+                <w:noProof/>
+                <w:color w:val="auto"/>
+                <w:lang w:val="en-GB" w:eastAsia="en-GB"/>
+              </w:rPr>
+              <w:tab/>
+            </w:r>
+            <w:r>
+              <w:rPr>
+                <w:rStyle w:val="Hyperlink"/>
+                <w:noProof/>
+              </w:rPr>
+              <w:t>View Service Menu</w:t>
+            </w:r>
+            <w:r>
+              <w:rPr>
+                <w:noProof/>
+                <w:webHidden/>
+              </w:rPr>
+              <w:tab/>
+            </w:r>
+            <w:r>
+              <w:rPr>
+                <w:noProof/>
+                <w:webHidden/>
+              </w:rPr>
+              <w:fldChar w:fldCharType="begin"/>
+            </w:r>
+            <w:r>
+              <w:rPr>
+                <w:noProof/>
+                <w:webHidden/>
+              </w:rPr>
+              <w:instrText xml:space="preserve"> PAGEREF _Toc6335149 \h </w:instrText>
+            </w:r>
+            <w:r>
+              <w:rPr>
+                <w:noProof/>
+                <w:webHidden/>
+              </w:rPr>
+            </w:r>
+            <w:r>
+              <w:rPr>
+                <w:noProof/>
+                <w:webHidden/>
+              </w:rPr>
+              <w:fldChar w:fldCharType="separate"/>
+            </w:r>
+            <w:r>
+              <w:rPr>
+                <w:noProof/>
+                <w:webHidden/>
+              </w:rPr>
+              <w:t>6</w:t>
+            </w:r>
+            <w:r>
+              <w:rPr>
+                <w:noProof/>
+                <w:webHidden/>
+              </w:rPr>
+              <w:fldChar w:fldCharType="end"/>
+            </w:r>
+          </w:hyperlink>
+        </w:p>
+        <w:p>
+          <w:pPr>
+            <w:pStyle w:val="TOC2"/>
+            <w:tabs>
+              <w:tab w:val="left" w:pos="382"/>
+              <w:tab w:val="right" w:pos="9350"/>
+            </w:tabs>
+            <w:rPr>
+              <w:rFonts w:asciiTheme="minorHAnsi" w:eastAsiaTheme="minorEastAsia" w:hAnsiTheme="minorHAnsi" w:cstheme="minorBidi"/>
+              <w:b w:val="0"/>
+              <w:bCs w:val="0"/>
+              <w:smallCaps w:val="0"/>
+              <w:noProof/>
+              <w:color w:val="auto"/>
+              <w:lang w:val="en-GB" w:eastAsia="en-GB"/>
+            </w:rPr>
+          </w:pPr>
+          <w:hyperlink w:anchor="_Toc6335150" w:history="1">
+            <w:r>
+              <w:rPr>
+                <w:rStyle w:val="Hyperlink"/>
+                <w:noProof/>
+              </w:rPr>
+              <w:t>7.</w:t>
+            </w:r>
+            <w:r>
+              <w:rPr>
+                <w:rFonts w:asciiTheme="minorHAnsi" w:eastAsiaTheme="minorEastAsia" w:hAnsiTheme="minorHAnsi" w:cstheme="minorBidi"/>
+                <w:b w:val="0"/>
+                <w:bCs w:val="0"/>
+                <w:smallCaps w:val="0"/>
+                <w:noProof/>
+                <w:color w:val="auto"/>
+                <w:lang w:val="en-GB" w:eastAsia="en-GB"/>
+              </w:rPr>
+              <w:tab/>
+            </w:r>
+            <w:r>
+              <w:rPr>
+                <w:rStyle w:val="Hyperlink"/>
+                <w:noProof/>
+              </w:rPr>
+              <w:t>Check In</w:t>
+            </w:r>
+            <w:r>
+              <w:rPr>
+                <w:noProof/>
+                <w:webHidden/>
+              </w:rPr>
+              <w:tab/>
+            </w:r>
+            <w:r>
+              <w:rPr>
+                <w:noProof/>
+                <w:webHidden/>
+              </w:rPr>
+              <w:fldChar w:fldCharType="begin"/>
+            </w:r>
+            <w:r>
+              <w:rPr>
+                <w:noProof/>
+                <w:webHidden/>
+              </w:rPr>
+              <w:instrText xml:space="preserve"> PAGEREF _Toc6335150 \h </w:instrText>
+            </w:r>
+            <w:r>
+              <w:rPr>
+                <w:noProof/>
+                <w:webHidden/>
+              </w:rPr>
+            </w:r>
+            <w:r>
+              <w:rPr>
+                <w:noProof/>
+                <w:webHidden/>
+              </w:rPr>
+              <w:fldChar w:fldCharType="separate"/>
+            </w:r>
+            <w:r>
+              <w:rPr>
+                <w:noProof/>
+                <w:webHidden/>
+              </w:rPr>
+              <w:t>6</w:t>
+            </w:r>
+            <w:r>
+              <w:rPr>
+                <w:noProof/>
+                <w:webHidden/>
+              </w:rPr>
+              <w:fldChar w:fldCharType="end"/>
+            </w:r>
+          </w:hyperlink>
+        </w:p>
+        <w:p>
+          <w:pPr>
+            <w:pStyle w:val="TOC2"/>
+            <w:tabs>
+              <w:tab w:val="left" w:pos="382"/>
+              <w:tab w:val="right" w:pos="9350"/>
+            </w:tabs>
+            <w:rPr>
+              <w:rFonts w:asciiTheme="minorHAnsi" w:eastAsiaTheme="minorEastAsia" w:hAnsiTheme="minorHAnsi" w:cstheme="minorBidi"/>
+              <w:b w:val="0"/>
+              <w:bCs w:val="0"/>
+              <w:smallCaps w:val="0"/>
+              <w:noProof/>
+              <w:color w:val="auto"/>
+              <w:lang w:val="en-GB" w:eastAsia="en-GB"/>
+            </w:rPr>
+          </w:pPr>
+          <w:hyperlink w:anchor="_Toc6335151" w:history="1">
+            <w:r>
+              <w:rPr>
+                <w:rStyle w:val="Hyperlink"/>
+                <w:noProof/>
+              </w:rPr>
+              <w:t>8.</w:t>
+            </w:r>
+            <w:r>
+              <w:rPr>
+                <w:rFonts w:asciiTheme="minorHAnsi" w:eastAsiaTheme="minorEastAsia" w:hAnsiTheme="minorHAnsi" w:cstheme="minorBidi"/>
+                <w:b w:val="0"/>
+                <w:bCs w:val="0"/>
+                <w:smallCaps w:val="0"/>
+                <w:noProof/>
+                <w:color w:val="auto"/>
+                <w:lang w:val="en-GB" w:eastAsia="en-GB"/>
+              </w:rPr>
+              <w:tab/>
+            </w:r>
+            <w:r>
+              <w:rPr>
+                <w:rStyle w:val="Hyperlink"/>
+                <w:noProof/>
+              </w:rPr>
+              <w:t>Check Out</w:t>
+            </w:r>
+            <w:r>
+              <w:rPr>
+                <w:noProof/>
+                <w:webHidden/>
+              </w:rPr>
+              <w:tab/>
+            </w:r>
+            <w:r>
+              <w:rPr>
+                <w:noProof/>
+                <w:webHidden/>
+              </w:rPr>
+              <w:fldChar w:fldCharType="begin"/>
+            </w:r>
+            <w:r>
+              <w:rPr>
+                <w:noProof/>
+                <w:webHidden/>
+              </w:rPr>
+              <w:instrText xml:space="preserve"> PAGEREF _Toc6335151 \h </w:instrText>
+            </w:r>
+            <w:r>
+              <w:rPr>
+                <w:noProof/>
+                <w:webHidden/>
+              </w:rPr>
+            </w:r>
+            <w:r>
+              <w:rPr>
+                <w:noProof/>
+                <w:webHidden/>
+              </w:rPr>
+              <w:fldChar w:fldCharType="separate"/>
+            </w:r>
+            <w:r>
+              <w:rPr>
+                <w:noProof/>
+                <w:webHidden/>
+              </w:rPr>
+              <w:t>6</w:t>
+            </w:r>
+            <w:r>
+              <w:rPr>
+                <w:noProof/>
+                <w:webHidden/>
+              </w:rPr>
+              <w:fldChar w:fldCharType="end"/>
+            </w:r>
+          </w:hyperlink>
+        </w:p>
+        <w:p>
+          <w:pPr>
+            <w:pStyle w:val="TOC2"/>
+            <w:tabs>
+              <w:tab w:val="left" w:pos="382"/>
+              <w:tab w:val="right" w:pos="9350"/>
+            </w:tabs>
+            <w:rPr>
+              <w:rFonts w:asciiTheme="minorHAnsi" w:eastAsiaTheme="minorEastAsia" w:hAnsiTheme="minorHAnsi" w:cstheme="minorBidi"/>
+              <w:b w:val="0"/>
+              <w:bCs w:val="0"/>
+              <w:smallCaps w:val="0"/>
+              <w:noProof/>
+              <w:color w:val="auto"/>
+              <w:lang w:val="en-GB" w:eastAsia="en-GB"/>
+            </w:rPr>
+          </w:pPr>
+          <w:hyperlink w:anchor="_Toc6335152" w:history="1">
+            <w:r>
+              <w:rPr>
+                <w:rStyle w:val="Hyperlink"/>
+                <w:noProof/>
+              </w:rPr>
+              <w:t>9.</w:t>
+            </w:r>
+            <w:r>
+              <w:rPr>
+                <w:rFonts w:asciiTheme="minorHAnsi" w:eastAsiaTheme="minorEastAsia" w:hAnsiTheme="minorHAnsi" w:cstheme="minorBidi"/>
+                <w:b w:val="0"/>
+                <w:bCs w:val="0"/>
+                <w:smallCaps w:val="0"/>
+                <w:noProof/>
+                <w:color w:val="auto"/>
+                <w:lang w:val="en-GB" w:eastAsia="en-GB"/>
+              </w:rPr>
+              <w:tab/>
+            </w:r>
+            <w:r>
+              <w:rPr>
+                <w:rStyle w:val="Hyperlink"/>
+                <w:noProof/>
+              </w:rPr>
+              <w:t>Cancel Booking</w:t>
+            </w:r>
+            <w:r>
+              <w:rPr>
+                <w:noProof/>
+                <w:webHidden/>
+              </w:rPr>
+              <w:tab/>
+            </w:r>
+            <w:r>
+              <w:rPr>
+                <w:noProof/>
+                <w:webHidden/>
+              </w:rPr>
+              <w:fldChar w:fldCharType="begin"/>
+            </w:r>
+            <w:r>
+              <w:rPr>
+                <w:noProof/>
+                <w:webHidden/>
+              </w:rPr>
+              <w:instrText xml:space="preserve"> PAGEREF _Toc6335152 \h </w:instrText>
+            </w:r>
+            <w:r>
+              <w:rPr>
+                <w:noProof/>
+                <w:webHidden/>
+              </w:rPr>
+            </w:r>
+            <w:r>
+              <w:rPr>
+                <w:noProof/>
+                <w:webHidden/>
+              </w:rPr>
+              <w:fldChar w:fldCharType="separate"/>
+            </w:r>
+            <w:r>
+              <w:rPr>
+                <w:noProof/>
+                <w:webHidden/>
+              </w:rPr>
+              <w:t>6</w:t>
+            </w:r>
+            <w:r>
+              <w:rPr>
+                <w:noProof/>
+                <w:webHidden/>
+              </w:rPr>
+              <w:fldChar w:fldCharType="end"/>
+            </w:r>
+          </w:hyperlink>
+        </w:p>
+        <w:p>
+          <w:pPr>
+            <w:pStyle w:val="TOC2"/>
+            <w:tabs>
+              <w:tab w:val="left" w:pos="492"/>
+              <w:tab w:val="right" w:pos="9350"/>
+            </w:tabs>
+            <w:rPr>
+              <w:rFonts w:asciiTheme="minorHAnsi" w:eastAsiaTheme="minorEastAsia" w:hAnsiTheme="minorHAnsi" w:cstheme="minorBidi"/>
+              <w:b w:val="0"/>
+              <w:bCs w:val="0"/>
+              <w:smallCaps w:val="0"/>
+              <w:noProof/>
+              <w:color w:val="auto"/>
+              <w:lang w:val="en-GB" w:eastAsia="en-GB"/>
+            </w:rPr>
+          </w:pPr>
+          <w:hyperlink w:anchor="_Toc6335153" w:history="1">
+            <w:r>
+              <w:rPr>
+                <w:rStyle w:val="Hyperlink"/>
+                <w:noProof/>
+              </w:rPr>
+              <w:t>10.</w:t>
+            </w:r>
+            <w:r>
+              <w:rPr>
+                <w:rFonts w:asciiTheme="minorHAnsi" w:eastAsiaTheme="minorEastAsia" w:hAnsiTheme="minorHAnsi" w:cstheme="minorBidi"/>
+                <w:b w:val="0"/>
+                <w:bCs w:val="0"/>
+                <w:smallCaps w:val="0"/>
+                <w:noProof/>
+                <w:color w:val="auto"/>
+                <w:lang w:val="en-GB" w:eastAsia="en-GB"/>
+              </w:rPr>
+              <w:tab/>
+            </w:r>
+            <w:r>
+              <w:rPr>
+                <w:rStyle w:val="Hyperlink"/>
+                <w:noProof/>
+              </w:rPr>
+              <w:t>Sign Out</w:t>
+            </w:r>
+            <w:r>
+              <w:rPr>
+                <w:noProof/>
+                <w:webHidden/>
+              </w:rPr>
+              <w:tab/>
+            </w:r>
+            <w:r>
+              <w:rPr>
+                <w:noProof/>
+                <w:webHidden/>
+              </w:rPr>
+              <w:fldChar w:fldCharType="begin"/>
+            </w:r>
+            <w:r>
+              <w:rPr>
+                <w:noProof/>
+                <w:webHidden/>
+              </w:rPr>
+              <w:instrText xml:space="preserve"> PAGEREF _Toc6335153 \h </w:instrText>
+            </w:r>
+            <w:r>
+              <w:rPr>
+                <w:noProof/>
+                <w:webHidden/>
+              </w:rPr>
+            </w:r>
+            <w:r>
+              <w:rPr>
+                <w:noProof/>
+                <w:webHidden/>
+              </w:rPr>
+              <w:fldChar w:fldCharType="separate"/>
+            </w:r>
+            <w:r>
+              <w:rPr>
+                <w:noProof/>
+                <w:webHidden/>
+              </w:rPr>
+              <w:t>6</w:t>
+            </w:r>
+            <w:r>
+              <w:rPr>
+                <w:noProof/>
+                <w:webHidden/>
+              </w:rPr>
+              <w:fldChar w:fldCharType="end"/>
+            </w:r>
+          </w:hyperlink>
+        </w:p>
+        <w:p>
+          <w:pPr>
+            <w:pStyle w:val="TOC1"/>
+            <w:tabs>
+              <w:tab w:val="right" w:pos="9350"/>
+            </w:tabs>
+            <w:rPr>
+              <w:rFonts w:asciiTheme="minorHAnsi" w:eastAsiaTheme="minorEastAsia" w:hAnsiTheme="minorHAnsi" w:cstheme="minorBidi"/>
+              <w:b w:val="0"/>
+              <w:bCs w:val="0"/>
+              <w:caps w:val="0"/>
+              <w:noProof/>
+              <w:color w:val="auto"/>
+              <w:u w:val="none"/>
+              <w:lang w:val="en-GB" w:eastAsia="en-GB"/>
+            </w:rPr>
+          </w:pPr>
+          <w:hyperlink w:anchor="_Toc6335154" w:history="1">
+            <w:r>
+              <w:rPr>
+                <w:rStyle w:val="Hyperlink"/>
+                <w:noProof/>
+              </w:rPr>
+              <w:t>Class Diagram</w:t>
+            </w:r>
+            <w:r>
+              <w:rPr>
+                <w:noProof/>
+                <w:webHidden/>
+              </w:rPr>
+              <w:tab/>
+            </w:r>
+            <w:r>
+              <w:rPr>
+                <w:noProof/>
+                <w:webHidden/>
+              </w:rPr>
+              <w:fldChar w:fldCharType="begin"/>
+            </w:r>
+            <w:r>
+              <w:rPr>
+                <w:noProof/>
+                <w:webHidden/>
+              </w:rPr>
+              <w:instrText xml:space="preserve"> PAGEREF _Toc6335154 \h </w:instrText>
+            </w:r>
+            <w:r>
+              <w:rPr>
+                <w:noProof/>
+                <w:webHidden/>
+              </w:rPr>
+            </w:r>
+            <w:r>
+              <w:rPr>
+                <w:noProof/>
+                <w:webHidden/>
+              </w:rPr>
+              <w:fldChar w:fldCharType="separate"/>
+            </w:r>
+            <w:r>
+              <w:rPr>
+                <w:noProof/>
+                <w:webHidden/>
+              </w:rPr>
+              <w:t>6</w:t>
             </w:r>
             <w:r>
               <w:rPr>
@@ -1488,7 +2093,7 @@
       <w:pPr>
         <w:pStyle w:val="Heading1"/>
       </w:pPr>
-      <w:bookmarkStart w:id="1" w:name="_Toc536691155"/>
+      <w:bookmarkStart w:id="1" w:name="_Toc6335141"/>
       <w:r>
         <w:t>Overview</w:t>
       </w:r>
@@ -1496,40 +2101,108 @@
     </w:p>
     <w:p>
       <w:r>
-        <w:t xml:space="preserve">This is a use case design for a hotel booking system. The bookings are made direct through the hotel </w:t>
-      </w:r>
-      <w:r>
-        <w:t>in person or via telecommunications and all bookings are confirmed by an existing employee of the hotel.</w:t>
+        <w:t xml:space="preserve">For the purposes of demonstration, </w:t>
+      </w:r>
+      <w:proofErr w:type="spellStart"/>
+      <w:r>
+        <w:t>Local</w:t>
+      </w:r>
+      <w:r>
+        <w:t>Hotel</w:t>
+      </w:r>
+      <w:proofErr w:type="spellEnd"/>
+      <w:r>
+        <w:t xml:space="preserve"> is an app/website designed for a single hotel which guests may use to streamline their hotel experience</w:t>
+      </w:r>
+      <w:r>
+        <w:t>, allowing them to autonomously access all features of the hotel</w:t>
+      </w:r>
+      <w:r>
+        <w:t>. The app may be used to book rooms, check in and out</w:t>
+      </w:r>
+      <w:r>
+        <w:t xml:space="preserve">, </w:t>
+      </w:r>
+      <w:r>
+        <w:t>sign up to the hotel as a repeat customer</w:t>
+      </w:r>
+      <w:r>
+        <w:t xml:space="preserve"> and even access room service</w:t>
+      </w:r>
+      <w:r>
+        <w:t>.</w:t>
+      </w:r>
+      <w:r>
+        <w:t xml:space="preserve"> </w:t>
       </w:r>
     </w:p>
     <w:p>
+      <w:r>
+        <w:t>For an unregistered user, basic functionality exists such as searching available rooms and booking a room, however the full amount must be paid upon booking.</w:t>
+      </w:r>
+      <w:r>
+        <w:t xml:space="preserve"> Checking in/out and cancellation must be done through a representative of the hotel. (This system will focus solely on functionality through the app/website however.)</w:t>
+      </w:r>
+      <w:r>
+        <w:t xml:space="preserve"> All users may enjoy access to the current menu offerings of room service which must be paid on order.</w:t>
+      </w:r>
+    </w:p>
+    <w:p>
+      <w:r>
+        <w:t>As</w:t>
+      </w:r>
+      <w:r>
+        <w:t xml:space="preserve"> a registered user</w:t>
+      </w:r>
+      <w:r>
+        <w:t>,</w:t>
+      </w:r>
+      <w:r>
+        <w:t xml:space="preserve"> </w:t>
+      </w:r>
+      <w:r>
+        <w:t>guests may enjoy benefits such as no deposit booking and no fee cancellation</w:t>
+      </w:r>
+      <w:r>
+        <w:t xml:space="preserve">. </w:t>
+      </w:r>
+      <w:r>
+        <w:t>All features of the hotel may be accessed through the app while registered</w:t>
+      </w:r>
+      <w:r>
+        <w:t xml:space="preserve"> and most requests such as cancellation may be completed entirely in app</w:t>
+      </w:r>
+      <w:r>
+        <w:t xml:space="preserve">. </w:t>
+      </w:r>
+      <w:r>
+        <w:t>Features</w:t>
+      </w:r>
+      <w:r>
+        <w:t xml:space="preserve"> include checking in and out, which will provide a scannable QR code along with the room number to access your room.</w:t>
+      </w:r>
+    </w:p>
+    <w:p>
       <w:pPr>
         <w:pStyle w:val="Heading1"/>
       </w:pPr>
-      <w:bookmarkStart w:id="2" w:name="_Toc536691156"/>
-      <w:r>
-        <w:t>UML</w:t>
-      </w:r>
-      <w:r>
-        <w:t xml:space="preserve"> Diagram</w:t>
+      <w:bookmarkStart w:id="2" w:name="_Toc6335142"/>
+      <w:r>
+        <w:lastRenderedPageBreak/>
+        <w:t>Use Case Diagram</w:t>
       </w:r>
       <w:bookmarkEnd w:id="2"/>
     </w:p>
     <w:p>
-      <w:pPr>
-        <w:rPr>
-          <w:rFonts w:ascii="Calibri" w:hAnsi="Calibri" w:cs="Calibri"/>
-        </w:rPr>
-      </w:pPr>
       <w:r>
         <w:rPr>
           <w:noProof/>
         </w:rPr>
         <w:drawing>
-          <wp:inline distT="0" distB="0" distL="0" distR="0" wp14:anchorId="21811883" wp14:editId="709615AE">
-            <wp:extent cx="5939790" cy="4257675"/>
-            <wp:effectExtent l="0" t="0" r="3810" b="9525"/>
-            <wp:docPr id="4" name="Picture 4" descr="C:\Users\Max\OneDrive - Waterford Institute of Technology\UML.png"/>
+          <wp:inline distT="0" distB="0" distL="0" distR="0" wp14:anchorId="076B9812" wp14:editId="487A9CB8">
+            <wp:extent cx="5604091" cy="7695590"/>
+            <wp:effectExtent l="0" t="0" r="0" b="635"/>
+            <wp:docPr id="4" name="Picture 4"/>
             <wp:cNvGraphicFramePr>
               <a:graphicFrameLocks xmlns:a="http://schemas.openxmlformats.org/drawingml/2006/main" noChangeAspect="1"/>
             </wp:cNvGraphicFramePr>
@@ -1537,7 +2210,7 @@
               <a:graphicData uri="http://schemas.openxmlformats.org/drawingml/2006/picture">
                 <pic:pic xmlns:pic="http://schemas.openxmlformats.org/drawingml/2006/picture">
                   <pic:nvPicPr>
-                    <pic:cNvPr id="0" name="Picture 2" descr="C:\Users\Max\OneDrive - Waterford Institute of Technology\UML.png"/>
+                    <pic:cNvPr id="0" name="Picture 1"/>
                     <pic:cNvPicPr>
                       <a:picLocks noChangeAspect="1" noChangeArrowheads="1"/>
                     </pic:cNvPicPr>
@@ -1558,7 +2231,7 @@
                   <pic:spPr bwMode="auto">
                     <a:xfrm>
                       <a:off x="0" y="0"/>
-                      <a:ext cx="5939790" cy="4257675"/>
+                      <a:ext cx="5619556" cy="7716826"/>
                     </a:xfrm>
                     <a:prstGeom prst="rect">
                       <a:avLst/>
@@ -1579,21 +2252,10 @@
       <w:pPr>
         <w:pStyle w:val="Heading1"/>
       </w:pPr>
-      <w:bookmarkStart w:id="3" w:name="_Toc536691157"/>
-      <w:r>
-        <w:t>U</w:t>
-      </w:r>
-      <w:r>
-        <w:t xml:space="preserve">se </w:t>
-      </w:r>
-      <w:r>
-        <w:t>C</w:t>
-      </w:r>
-      <w:r>
-        <w:t>ase</w:t>
-      </w:r>
-      <w:r>
-        <w:t>s</w:t>
+      <w:bookmarkStart w:id="3" w:name="_Toc6335143"/>
+      <w:r>
+        <w:lastRenderedPageBreak/>
+        <w:t>Use Cases</w:t>
       </w:r>
       <w:bookmarkEnd w:id="3"/>
     </w:p>
@@ -1601,51 +2263,1088 @@
       <w:pPr>
         <w:pStyle w:val="Heading2"/>
       </w:pPr>
-      <w:r>
-        <w:t>View Available Rooms</w:t>
-      </w:r>
+      <w:bookmarkStart w:id="4" w:name="_Toc6335144"/>
+      <w:r>
+        <w:t>Sign up</w:t>
+      </w:r>
+      <w:bookmarkEnd w:id="4"/>
+    </w:p>
+    <w:p>
+      <w:r>
+        <w:rPr>
+          <w:b/>
+        </w:rPr>
+        <w:t>Actor</w:t>
+      </w:r>
+      <w:r>
+        <w:t>: Unregistered User</w:t>
+      </w:r>
+    </w:p>
+    <w:p>
+      <w:r>
+        <w:rPr>
+          <w:b/>
+        </w:rPr>
+        <w:t>Trigger</w:t>
+      </w:r>
+      <w:r>
+        <w:t>: User attempts to sign up</w:t>
+      </w:r>
+    </w:p>
+    <w:p>
+      <w:pPr>
+        <w:rPr>
+          <w:b/>
+          <w:lang w:val="en-GB"/>
+        </w:rPr>
+      </w:pPr>
+      <w:r>
+        <w:rPr>
+          <w:b/>
+          <w:lang w:val="en-GB"/>
+        </w:rPr>
+        <w:t>Post-conditions</w:t>
+      </w:r>
+      <w:r>
+        <w:rPr>
+          <w:b/>
+          <w:lang w:val="en-GB"/>
+        </w:rPr>
+        <w:t>:</w:t>
+      </w:r>
+    </w:p>
+    <w:p>
+      <w:pPr>
+        <w:ind w:firstLine="720"/>
+        <w:rPr>
+          <w:lang w:val="en-GB"/>
+        </w:rPr>
+      </w:pPr>
+      <w:r>
+        <w:rPr>
+          <w:lang w:val="en-GB"/>
+        </w:rPr>
+        <w:sym w:font="Symbol" w:char="F0B7"/>
+      </w:r>
+      <w:r>
+        <w:rPr>
+          <w:lang w:val="en-GB"/>
+        </w:rPr>
+        <w:t xml:space="preserve">User has successfully </w:t>
+      </w:r>
+      <w:r>
+        <w:rPr>
+          <w:lang w:val="en-GB"/>
+        </w:rPr>
+        <w:t>made an account.</w:t>
+      </w:r>
+    </w:p>
+    <w:p>
+      <w:pPr>
+        <w:rPr>
+          <w:b/>
+          <w:lang w:val="en-GB"/>
+        </w:rPr>
+      </w:pPr>
+      <w:r>
+        <w:rPr>
+          <w:b/>
+          <w:lang w:val="en-GB"/>
+        </w:rPr>
+        <w:t>Main Success Scenario</w:t>
+      </w:r>
+    </w:p>
+    <w:p>
+      <w:pPr>
+        <w:pStyle w:val="ListParagraph"/>
+        <w:numPr>
+          <w:ilvl w:val="0"/>
+          <w:numId w:val="31"/>
+        </w:numPr>
+        <w:rPr>
+          <w:lang w:val="en-GB"/>
+        </w:rPr>
+      </w:pPr>
+      <w:r>
+        <w:rPr>
+          <w:lang w:val="en-GB"/>
+        </w:rPr>
+        <w:t>User navigates to the sign-up button via app/website.</w:t>
+      </w:r>
+    </w:p>
+    <w:p>
+      <w:pPr>
+        <w:pStyle w:val="ListParagraph"/>
+        <w:numPr>
+          <w:ilvl w:val="0"/>
+          <w:numId w:val="31"/>
+        </w:numPr>
+        <w:rPr>
+          <w:lang w:val="en-GB"/>
+        </w:rPr>
+      </w:pPr>
+      <w:r>
+        <w:rPr>
+          <w:lang w:val="en-GB"/>
+        </w:rPr>
+        <w:t>User is prompted to enter details.</w:t>
+      </w:r>
+    </w:p>
+    <w:p>
+      <w:pPr>
+        <w:pStyle w:val="ListParagraph"/>
+        <w:numPr>
+          <w:ilvl w:val="0"/>
+          <w:numId w:val="31"/>
+        </w:numPr>
+        <w:rPr>
+          <w:lang w:val="en-GB"/>
+        </w:rPr>
+      </w:pPr>
+      <w:r>
+        <w:rPr>
+          <w:lang w:val="en-GB"/>
+        </w:rPr>
+        <w:t>User fills out the sign-up form.</w:t>
+      </w:r>
+    </w:p>
+    <w:p>
+      <w:pPr>
+        <w:pStyle w:val="ListParagraph"/>
+        <w:numPr>
+          <w:ilvl w:val="0"/>
+          <w:numId w:val="31"/>
+        </w:numPr>
+        <w:rPr>
+          <w:lang w:val="en-GB"/>
+        </w:rPr>
+      </w:pPr>
+      <w:r>
+        <w:rPr>
+          <w:lang w:val="en-GB"/>
+        </w:rPr>
+        <w:t>Account is created.</w:t>
+      </w:r>
+    </w:p>
+    <w:p>
+      <w:pPr>
+        <w:pStyle w:val="ListParagraph"/>
+        <w:numPr>
+          <w:ilvl w:val="0"/>
+          <w:numId w:val="31"/>
+        </w:numPr>
+        <w:rPr>
+          <w:lang w:val="en-GB"/>
+        </w:rPr>
+      </w:pPr>
+      <w:r>
+        <w:rPr>
+          <w:lang w:val="en-GB"/>
+        </w:rPr>
+        <w:t>User is logged in.</w:t>
+      </w:r>
+    </w:p>
+    <w:p>
+      <w:pPr>
+        <w:pStyle w:val="Heading2"/>
+      </w:pPr>
+      <w:bookmarkStart w:id="5" w:name="_Toc6335145"/>
+      <w:r>
+        <w:t>Sign In</w:t>
+      </w:r>
+      <w:bookmarkEnd w:id="5"/>
+    </w:p>
+    <w:p>
+      <w:r>
+        <w:rPr>
+          <w:b/>
+        </w:rPr>
+        <w:t>Actor</w:t>
+      </w:r>
+      <w:r>
+        <w:t xml:space="preserve">: </w:t>
+      </w:r>
+      <w:r>
+        <w:t>R</w:t>
+      </w:r>
+      <w:r>
+        <w:t>egistered User</w:t>
+      </w:r>
+    </w:p>
+    <w:p>
+      <w:r>
+        <w:rPr>
+          <w:b/>
+        </w:rPr>
+        <w:t>Trigger</w:t>
+      </w:r>
+      <w:r>
+        <w:t xml:space="preserve">: User attempts to sign </w:t>
+      </w:r>
+      <w:r>
+        <w:t>in</w:t>
+      </w:r>
+    </w:p>
+    <w:p>
+      <w:pPr>
+        <w:rPr>
+          <w:b/>
+          <w:lang w:val="en-GB"/>
+        </w:rPr>
+      </w:pPr>
+      <w:r>
+        <w:rPr>
+          <w:b/>
+          <w:lang w:val="en-GB"/>
+        </w:rPr>
+        <w:t>Post-conditions</w:t>
+      </w:r>
+      <w:r>
+        <w:rPr>
+          <w:b/>
+          <w:lang w:val="en-GB"/>
+        </w:rPr>
+        <w:t>:</w:t>
+      </w:r>
+    </w:p>
+    <w:p>
+      <w:pPr>
+        <w:ind w:firstLine="720"/>
+        <w:rPr>
+          <w:lang w:val="en-GB"/>
+        </w:rPr>
+      </w:pPr>
+      <w:r>
+        <w:rPr>
+          <w:lang w:val="en-GB"/>
+        </w:rPr>
+        <w:sym w:font="Symbol" w:char="F0B7"/>
+      </w:r>
+      <w:r>
+        <w:rPr>
+          <w:lang w:val="en-GB"/>
+        </w:rPr>
+        <w:t xml:space="preserve">User has successfully </w:t>
+      </w:r>
+      <w:r>
+        <w:rPr>
+          <w:lang w:val="en-GB"/>
+        </w:rPr>
+        <w:t>signed into their account</w:t>
+      </w:r>
+      <w:r>
+        <w:rPr>
+          <w:lang w:val="en-GB"/>
+        </w:rPr>
+        <w:t>.</w:t>
+      </w:r>
+    </w:p>
+    <w:p>
+      <w:pPr>
+        <w:rPr>
+          <w:b/>
+          <w:lang w:val="en-GB"/>
+        </w:rPr>
+      </w:pPr>
+      <w:r>
+        <w:rPr>
+          <w:b/>
+          <w:lang w:val="en-GB"/>
+        </w:rPr>
+        <w:t>Main Success Scenario</w:t>
+      </w:r>
+    </w:p>
+    <w:p>
+      <w:pPr>
+        <w:pStyle w:val="ListParagraph"/>
+        <w:numPr>
+          <w:ilvl w:val="0"/>
+          <w:numId w:val="32"/>
+        </w:numPr>
+        <w:rPr>
+          <w:lang w:val="en-GB"/>
+        </w:rPr>
+      </w:pPr>
+      <w:r>
+        <w:rPr>
+          <w:lang w:val="en-GB"/>
+        </w:rPr>
+        <w:t>User navigates to the sign-</w:t>
+      </w:r>
+      <w:r>
+        <w:rPr>
+          <w:lang w:val="en-GB"/>
+        </w:rPr>
+        <w:t>in</w:t>
+      </w:r>
+      <w:r>
+        <w:rPr>
+          <w:lang w:val="en-GB"/>
+        </w:rPr>
+        <w:t xml:space="preserve"> button via app/website.</w:t>
+      </w:r>
+    </w:p>
+    <w:p>
+      <w:pPr>
+        <w:pStyle w:val="ListParagraph"/>
+        <w:numPr>
+          <w:ilvl w:val="0"/>
+          <w:numId w:val="32"/>
+        </w:numPr>
+        <w:rPr>
+          <w:lang w:val="en-GB"/>
+        </w:rPr>
+      </w:pPr>
+      <w:r>
+        <w:rPr>
+          <w:lang w:val="en-GB"/>
+        </w:rPr>
+        <w:t xml:space="preserve">User is prompted to enter </w:t>
+      </w:r>
+      <w:r>
+        <w:rPr>
+          <w:lang w:val="en-GB"/>
+        </w:rPr>
+        <w:t>user ID and password</w:t>
+      </w:r>
+      <w:r>
+        <w:rPr>
+          <w:lang w:val="en-GB"/>
+        </w:rPr>
+        <w:t>.</w:t>
+      </w:r>
+    </w:p>
+    <w:p>
+      <w:pPr>
+        <w:pStyle w:val="ListParagraph"/>
+        <w:numPr>
+          <w:ilvl w:val="0"/>
+          <w:numId w:val="32"/>
+        </w:numPr>
+        <w:rPr>
+          <w:lang w:val="en-GB"/>
+        </w:rPr>
+      </w:pPr>
+      <w:r>
+        <w:rPr>
+          <w:lang w:val="en-GB"/>
+        </w:rPr>
+        <w:t>Login information is verified</w:t>
+      </w:r>
+      <w:r>
+        <w:rPr>
+          <w:lang w:val="en-GB"/>
+        </w:rPr>
+        <w:t xml:space="preserve"> by the system</w:t>
+      </w:r>
+      <w:r>
+        <w:rPr>
+          <w:lang w:val="en-GB"/>
+        </w:rPr>
+        <w:t>.</w:t>
+      </w:r>
+    </w:p>
+    <w:p>
+      <w:pPr>
+        <w:pStyle w:val="ListParagraph"/>
+        <w:numPr>
+          <w:ilvl w:val="0"/>
+          <w:numId w:val="32"/>
+        </w:numPr>
+        <w:rPr>
+          <w:lang w:val="en-GB"/>
+        </w:rPr>
+      </w:pPr>
+      <w:r>
+        <w:rPr>
+          <w:lang w:val="en-GB"/>
+        </w:rPr>
+        <w:t>User is logged in.</w:t>
+      </w:r>
+    </w:p>
+    <w:p>
+      <w:pPr>
+        <w:rPr>
+          <w:b/>
+          <w:lang w:val="en-GB"/>
+        </w:rPr>
+      </w:pPr>
+      <w:r>
+        <w:rPr>
+          <w:b/>
+          <w:lang w:val="en-GB"/>
+        </w:rPr>
+        <w:t>Failure Scenarios</w:t>
+      </w:r>
+    </w:p>
+    <w:p>
+      <w:pPr>
+        <w:rPr>
+          <w:lang w:val="en-GB"/>
+        </w:rPr>
+      </w:pPr>
+      <w:r>
+        <w:rPr>
+          <w:b/>
+          <w:lang w:val="en-GB"/>
+        </w:rPr>
+        <w:tab/>
+      </w:r>
+      <w:r>
+        <w:rPr>
+          <w:lang w:val="en-GB"/>
+        </w:rPr>
+        <w:t>FS1: Login Verification Failure</w:t>
+      </w:r>
+    </w:p>
+    <w:p>
+      <w:pPr>
+        <w:pStyle w:val="ListParagraph"/>
+        <w:numPr>
+          <w:ilvl w:val="0"/>
+          <w:numId w:val="34"/>
+        </w:numPr>
+        <w:rPr>
+          <w:lang w:val="en-GB"/>
+        </w:rPr>
+      </w:pPr>
+      <w:r>
+        <w:rPr>
+          <w:lang w:val="en-GB"/>
+        </w:rPr>
+        <w:t>At step 3, the login verification system fails.</w:t>
+      </w:r>
+    </w:p>
+    <w:p>
+      <w:pPr>
+        <w:pStyle w:val="ListParagraph"/>
+        <w:numPr>
+          <w:ilvl w:val="0"/>
+          <w:numId w:val="34"/>
+        </w:numPr>
+        <w:rPr>
+          <w:lang w:val="en-GB"/>
+        </w:rPr>
+      </w:pPr>
+      <w:r>
+        <w:rPr>
+          <w:lang w:val="en-GB"/>
+        </w:rPr>
+        <w:t>The system returns a login error message.</w:t>
+      </w:r>
+    </w:p>
+    <w:p>
+      <w:pPr>
+        <w:pStyle w:val="ListParagraph"/>
+        <w:numPr>
+          <w:ilvl w:val="0"/>
+          <w:numId w:val="34"/>
+        </w:numPr>
+        <w:rPr>
+          <w:lang w:val="en-GB"/>
+        </w:rPr>
+      </w:pPr>
+      <w:r>
+        <w:rPr>
+          <w:lang w:val="en-GB"/>
+        </w:rPr>
+        <w:t xml:space="preserve">The system returns the user </w:t>
+      </w:r>
+      <w:r>
+        <w:rPr>
+          <w:lang w:val="en-GB"/>
+        </w:rPr>
+        <w:t>to the main scenario at step 2</w:t>
+      </w:r>
+      <w:r>
+        <w:rPr>
+          <w:lang w:val="en-GB"/>
+        </w:rPr>
+        <w:t>.</w:t>
+      </w:r>
+    </w:p>
+    <w:p>
+      <w:pPr>
+        <w:pStyle w:val="Heading2"/>
+      </w:pPr>
+      <w:bookmarkStart w:id="6" w:name="_Toc6335146"/>
+      <w:r>
+        <w:lastRenderedPageBreak/>
+        <w:t>Check Availability</w:t>
+      </w:r>
+      <w:bookmarkEnd w:id="6"/>
+    </w:p>
+    <w:p>
+      <w:r>
+        <w:rPr>
+          <w:b/>
+        </w:rPr>
+        <w:t>Actor</w:t>
+      </w:r>
+      <w:r>
+        <w:t xml:space="preserve">: </w:t>
+      </w:r>
+      <w:r>
+        <w:t>App/Website</w:t>
+      </w:r>
+      <w:r>
+        <w:t xml:space="preserve"> User</w:t>
+      </w:r>
+    </w:p>
+    <w:p>
+      <w:r>
+        <w:rPr>
+          <w:b/>
+        </w:rPr>
+        <w:t>Trigger</w:t>
+      </w:r>
+      <w:r>
+        <w:t xml:space="preserve">: User </w:t>
+      </w:r>
+      <w:r>
+        <w:t>navigates to the room search button.</w:t>
+      </w:r>
+    </w:p>
+    <w:p>
+      <w:pPr>
+        <w:rPr>
+          <w:b/>
+          <w:lang w:val="en-GB"/>
+        </w:rPr>
+      </w:pPr>
+      <w:r>
+        <w:rPr>
+          <w:b/>
+          <w:lang w:val="en-GB"/>
+        </w:rPr>
+        <w:t>Post-conditions</w:t>
+      </w:r>
+      <w:r>
+        <w:rPr>
+          <w:b/>
+          <w:lang w:val="en-GB"/>
+        </w:rPr>
+        <w:t>:</w:t>
+      </w:r>
+    </w:p>
+    <w:p>
+      <w:pPr>
+        <w:ind w:firstLine="720"/>
+        <w:rPr>
+          <w:lang w:val="en-GB"/>
+        </w:rPr>
+      </w:pPr>
+      <w:r>
+        <w:rPr>
+          <w:lang w:val="en-GB"/>
+        </w:rPr>
+        <w:sym w:font="Symbol" w:char="F0B7"/>
+      </w:r>
+      <w:r>
+        <w:rPr>
+          <w:lang w:val="en-GB"/>
+        </w:rPr>
+        <w:t>User</w:t>
+      </w:r>
+      <w:r>
+        <w:rPr>
+          <w:lang w:val="en-GB"/>
+        </w:rPr>
+        <w:t xml:space="preserve"> is displayed all available rooms for the desired dates.</w:t>
+      </w:r>
+    </w:p>
+    <w:p>
+      <w:pPr>
+        <w:rPr>
+          <w:lang w:val="en-GB"/>
+        </w:rPr>
+      </w:pPr>
+      <w:r>
+        <w:rPr>
+          <w:b/>
+          <w:lang w:val="en-GB"/>
+        </w:rPr>
+        <w:t>Main Success Scenario</w:t>
+      </w:r>
+    </w:p>
+    <w:p>
+      <w:pPr>
+        <w:pStyle w:val="ListParagraph"/>
+        <w:numPr>
+          <w:ilvl w:val="0"/>
+          <w:numId w:val="33"/>
+        </w:numPr>
+        <w:rPr>
+          <w:lang w:val="en-GB"/>
+        </w:rPr>
+      </w:pPr>
+      <w:r>
+        <w:rPr>
+          <w:lang w:val="en-GB"/>
+        </w:rPr>
+        <w:t>User clicks on the room search button.</w:t>
+      </w:r>
+    </w:p>
+    <w:p>
+      <w:pPr>
+        <w:pStyle w:val="ListParagraph"/>
+        <w:numPr>
+          <w:ilvl w:val="0"/>
+          <w:numId w:val="33"/>
+        </w:numPr>
+        <w:rPr>
+          <w:lang w:val="en-GB"/>
+        </w:rPr>
+      </w:pPr>
+      <w:r>
+        <w:rPr>
+          <w:lang w:val="en-GB"/>
+        </w:rPr>
+        <w:t>User is prompted for an arrive and leave date.</w:t>
+      </w:r>
+    </w:p>
+    <w:p>
+      <w:pPr>
+        <w:pStyle w:val="ListParagraph"/>
+        <w:numPr>
+          <w:ilvl w:val="0"/>
+          <w:numId w:val="33"/>
+        </w:numPr>
+        <w:rPr>
+          <w:lang w:val="en-GB"/>
+        </w:rPr>
+      </w:pPr>
+      <w:r>
+        <w:rPr>
+          <w:lang w:val="en-GB"/>
+        </w:rPr>
+        <w:t>User fills in form with two dates.</w:t>
+      </w:r>
+    </w:p>
+    <w:p>
+      <w:pPr>
+        <w:pStyle w:val="ListParagraph"/>
+        <w:numPr>
+          <w:ilvl w:val="0"/>
+          <w:numId w:val="33"/>
+        </w:numPr>
+        <w:rPr>
+          <w:lang w:val="en-GB"/>
+        </w:rPr>
+      </w:pPr>
+      <w:r>
+        <w:rPr>
+          <w:lang w:val="en-GB"/>
+        </w:rPr>
+        <w:t>The system checks the bookings of all rooms to ensure they are free for the duration desired.</w:t>
+      </w:r>
+    </w:p>
+    <w:p>
+      <w:pPr>
+        <w:pStyle w:val="ListParagraph"/>
+        <w:numPr>
+          <w:ilvl w:val="0"/>
+          <w:numId w:val="33"/>
+        </w:numPr>
+        <w:rPr>
+          <w:lang w:val="en-GB"/>
+        </w:rPr>
+      </w:pPr>
+      <w:r>
+        <w:rPr>
+          <w:lang w:val="en-GB"/>
+        </w:rPr>
+        <w:t>The app displays the available rooms.</w:t>
+      </w:r>
+    </w:p>
+    <w:p>
+      <w:pPr>
+        <w:pStyle w:val="Heading2"/>
+      </w:pPr>
+      <w:bookmarkStart w:id="7" w:name="_Toc6335147"/>
+      <w:r>
+        <w:t>Book Room</w:t>
+      </w:r>
+      <w:bookmarkEnd w:id="7"/>
+    </w:p>
+    <w:p>
+      <w:r>
+        <w:rPr>
+          <w:b/>
+        </w:rPr>
+        <w:t>Actor</w:t>
+      </w:r>
+      <w:r>
+        <w:t>: App/Website User</w:t>
+      </w:r>
+    </w:p>
+    <w:p>
+      <w:r>
+        <w:rPr>
+          <w:b/>
+        </w:rPr>
+        <w:t>Trigger</w:t>
+      </w:r>
+      <w:r>
+        <w:t>: User attempts to sign in</w:t>
+      </w:r>
+    </w:p>
+    <w:p>
+      <w:pPr>
+        <w:rPr>
+          <w:b/>
+        </w:rPr>
+      </w:pPr>
+      <w:r>
+        <w:rPr>
+          <w:b/>
+        </w:rPr>
+        <w:t>Pre-conditions:</w:t>
+      </w:r>
+    </w:p>
+    <w:p>
+      <w:pPr>
+        <w:pStyle w:val="ListParagraph"/>
+        <w:numPr>
+          <w:ilvl w:val="0"/>
+          <w:numId w:val="35"/>
+        </w:numPr>
+      </w:pPr>
+      <w:r>
+        <w:t>User has checked for room availability</w:t>
+      </w:r>
+    </w:p>
+    <w:p>
+      <w:pPr>
+        <w:rPr>
+          <w:b/>
+          <w:lang w:val="en-GB"/>
+        </w:rPr>
+      </w:pPr>
+      <w:r>
+        <w:rPr>
+          <w:b/>
+          <w:lang w:val="en-GB"/>
+        </w:rPr>
+        <w:t>Post-conditions</w:t>
+      </w:r>
+      <w:r>
+        <w:rPr>
+          <w:b/>
+          <w:lang w:val="en-GB"/>
+        </w:rPr>
+        <w:t>:</w:t>
+      </w:r>
+    </w:p>
+    <w:p>
+      <w:pPr>
+        <w:pStyle w:val="ListParagraph"/>
+        <w:numPr>
+          <w:ilvl w:val="0"/>
+          <w:numId w:val="35"/>
+        </w:numPr>
+        <w:rPr>
+          <w:lang w:val="en-GB"/>
+        </w:rPr>
+      </w:pPr>
+      <w:r>
+        <w:rPr>
+          <w:lang w:val="en-GB"/>
+        </w:rPr>
+        <w:t xml:space="preserve">User has successfully </w:t>
+      </w:r>
+      <w:r>
+        <w:rPr>
+          <w:lang w:val="en-GB"/>
+        </w:rPr>
+        <w:t>booked a room</w:t>
+      </w:r>
+      <w:r>
+        <w:rPr>
+          <w:lang w:val="en-GB"/>
+        </w:rPr>
+        <w:t>.</w:t>
+      </w:r>
+    </w:p>
+    <w:p>
+      <w:pPr>
+        <w:rPr>
+          <w:lang w:val="en-GB"/>
+        </w:rPr>
+      </w:pPr>
+      <w:r>
+        <w:rPr>
+          <w:b/>
+          <w:lang w:val="en-GB"/>
+        </w:rPr>
+        <w:t>Main Success Scenario</w:t>
+      </w:r>
+    </w:p>
+    <w:p>
+      <w:pPr>
+        <w:pStyle w:val="ListParagraph"/>
+        <w:numPr>
+          <w:ilvl w:val="0"/>
+          <w:numId w:val="36"/>
+        </w:numPr>
+        <w:rPr>
+          <w:lang w:val="en-GB"/>
+        </w:rPr>
+      </w:pPr>
+      <w:r>
+        <w:rPr>
+          <w:lang w:val="en-GB"/>
+        </w:rPr>
+        <w:t>The user selects the preferred room from the available rooms.</w:t>
+      </w:r>
+    </w:p>
+    <w:p>
+      <w:pPr>
+        <w:pStyle w:val="ListParagraph"/>
+        <w:numPr>
+          <w:ilvl w:val="0"/>
+          <w:numId w:val="36"/>
+        </w:numPr>
+        <w:rPr>
+          <w:lang w:val="en-GB"/>
+        </w:rPr>
+      </w:pPr>
+      <w:r>
+        <w:rPr>
+          <w:lang w:val="en-GB"/>
+        </w:rPr>
+        <w:t>The system verifies the users logged in status.</w:t>
+      </w:r>
+    </w:p>
+    <w:p>
+      <w:pPr>
+        <w:pStyle w:val="ListParagraph"/>
+        <w:numPr>
+          <w:ilvl w:val="0"/>
+          <w:numId w:val="36"/>
+        </w:numPr>
+        <w:rPr>
+          <w:lang w:val="en-GB"/>
+        </w:rPr>
+      </w:pPr>
+      <w:r>
+        <w:rPr>
+          <w:lang w:val="en-GB"/>
+        </w:rPr>
+        <w:t>A booking is created with the users account details.</w:t>
+      </w:r>
+    </w:p>
+    <w:p>
+      <w:pPr>
+        <w:rPr>
+          <w:b/>
+          <w:lang w:val="en-GB"/>
+        </w:rPr>
+      </w:pPr>
+      <w:r>
+        <w:rPr>
+          <w:b/>
+          <w:lang w:val="en-GB"/>
+        </w:rPr>
+        <w:t>Alternate Scenarios</w:t>
+      </w:r>
+    </w:p>
+    <w:p>
+      <w:pPr>
+        <w:rPr>
+          <w:lang w:val="en-GB"/>
+        </w:rPr>
+      </w:pPr>
+      <w:r>
+        <w:rPr>
+          <w:b/>
+          <w:lang w:val="en-GB"/>
+        </w:rPr>
+        <w:tab/>
+      </w:r>
+      <w:r>
+        <w:rPr>
+          <w:lang w:val="en-GB"/>
+        </w:rPr>
+        <w:t>A</w:t>
+      </w:r>
+      <w:r>
+        <w:rPr>
+          <w:lang w:val="en-GB"/>
+        </w:rPr>
+        <w:t xml:space="preserve">S1: </w:t>
+      </w:r>
+      <w:r>
+        <w:rPr>
+          <w:lang w:val="en-GB"/>
+        </w:rPr>
+        <w:t>User is not logged in.</w:t>
+      </w:r>
+    </w:p>
+    <w:p>
+      <w:pPr>
+        <w:pStyle w:val="ListParagraph"/>
+        <w:numPr>
+          <w:ilvl w:val="0"/>
+          <w:numId w:val="37"/>
+        </w:numPr>
+      </w:pPr>
+      <w:r>
+        <w:t>At step 2, the user is not logged in.</w:t>
+      </w:r>
+    </w:p>
+    <w:p>
+      <w:pPr>
+        <w:pStyle w:val="ListParagraph"/>
+        <w:numPr>
+          <w:ilvl w:val="0"/>
+          <w:numId w:val="37"/>
+        </w:numPr>
+      </w:pPr>
+      <w:r>
+        <w:t>The system prompts the user to make a payment for the booking.</w:t>
+      </w:r>
+      <w:bookmarkStart w:id="8" w:name="_GoBack"/>
+      <w:bookmarkEnd w:id="8"/>
+    </w:p>
+    <w:p>
+      <w:pPr>
+        <w:pStyle w:val="Heading2"/>
+      </w:pPr>
+      <w:bookmarkStart w:id="9" w:name="_Toc6335148"/>
+      <w:r>
+        <w:lastRenderedPageBreak/>
+        <w:t>Check Balance</w:t>
+      </w:r>
+      <w:bookmarkEnd w:id="9"/>
+    </w:p>
+    <w:p>
+      <w:pPr>
+        <w:pStyle w:val="Heading2"/>
+      </w:pPr>
+      <w:bookmarkStart w:id="10" w:name="_Toc6335149"/>
+      <w:r>
+        <w:t>View Service Menu</w:t>
+      </w:r>
+      <w:bookmarkEnd w:id="10"/>
+    </w:p>
+    <w:p>
+      <w:pPr>
+        <w:pStyle w:val="Heading2"/>
+      </w:pPr>
+      <w:bookmarkStart w:id="11" w:name="_Toc6335150"/>
+      <w:r>
+        <w:t>Check In</w:t>
+      </w:r>
+      <w:bookmarkEnd w:id="11"/>
+    </w:p>
+    <w:p>
+      <w:pPr>
+        <w:pStyle w:val="Heading2"/>
+      </w:pPr>
+      <w:bookmarkStart w:id="12" w:name="_Toc6335151"/>
+      <w:r>
+        <w:t>Check Out</w:t>
+      </w:r>
+      <w:bookmarkEnd w:id="12"/>
+    </w:p>
+    <w:p>
+      <w:pPr>
+        <w:pStyle w:val="Heading2"/>
+      </w:pPr>
+      <w:bookmarkStart w:id="13" w:name="_Toc6335152"/>
+      <w:r>
+        <w:t>Cancel Booking</w:t>
+      </w:r>
+      <w:bookmarkEnd w:id="13"/>
+    </w:p>
+    <w:p>
+      <w:pPr>
+        <w:pStyle w:val="Heading2"/>
+      </w:pPr>
+      <w:bookmarkStart w:id="14" w:name="_Toc6335153"/>
+      <w:r>
+        <w:t>Sign Out</w:t>
+      </w:r>
+      <w:bookmarkEnd w:id="14"/>
     </w:p>
     <w:p/>
     <w:p>
       <w:pPr>
-        <w:pStyle w:val="Heading2"/>
-      </w:pPr>
-      <w:r>
-        <w:lastRenderedPageBreak/>
-        <w:t>Book Room</w:t>
-      </w:r>
+        <w:pStyle w:val="Heading1"/>
+      </w:pPr>
+      <w:bookmarkStart w:id="15" w:name="_Toc6335154"/>
+      <w:r>
+        <w:t xml:space="preserve">Class </w:t>
+      </w:r>
+      <w:r>
+        <w:t>Diagram</w:t>
+      </w:r>
+      <w:bookmarkEnd w:id="15"/>
     </w:p>
+    <w:p/>
     <w:p>
       <w:pPr>
-        <w:pStyle w:val="Heading2"/>
-      </w:pPr>
-      <w:r>
-        <w:t xml:space="preserve">Amend </w:t>
-      </w:r>
-      <w:r>
-        <w:t>Booking</w:t>
-      </w:r>
-    </w:p>
-    <w:p>
-      <w:pPr>
-        <w:pStyle w:val="Heading2"/>
-      </w:pPr>
-      <w:r>
-        <w:t>Cancel Booking</w:t>
-      </w:r>
-    </w:p>
-    <w:p>
-      <w:pPr>
-        <w:pStyle w:val="Heading2"/>
-        <w:numPr>
-          <w:ilvl w:val="0"/>
-          <w:numId w:val="0"/>
-        </w:numPr>
-        <w:ind w:left="360"/>
-      </w:pPr>
+        <w:rPr>
+          <w:rFonts w:ascii="Calibri" w:hAnsi="Calibri" w:cs="Calibri"/>
+        </w:rPr>
+      </w:pPr>
+      <w:r>
+        <w:rPr>
+          <w:noProof/>
+        </w:rPr>
+        <w:drawing>
+          <wp:inline distT="0" distB="0" distL="0" distR="0" wp14:anchorId="256E0BB0" wp14:editId="09C31484">
+            <wp:extent cx="5939790" cy="3006725"/>
+            <wp:effectExtent l="0" t="0" r="3810" b="3175"/>
+            <wp:docPr id="5" name="Picture 5" descr="C:\Users\Max\Desktop\classDiagram (1).png"/>
+            <wp:cNvGraphicFramePr>
+              <a:graphicFrameLocks xmlns:a="http://schemas.openxmlformats.org/drawingml/2006/main" noChangeAspect="1"/>
+            </wp:cNvGraphicFramePr>
+            <a:graphic xmlns:a="http://schemas.openxmlformats.org/drawingml/2006/main">
+              <a:graphicData uri="http://schemas.openxmlformats.org/drawingml/2006/picture">
+                <pic:pic xmlns:pic="http://schemas.openxmlformats.org/drawingml/2006/picture">
+                  <pic:nvPicPr>
+                    <pic:cNvPr id="0" name="Picture 4" descr="C:\Users\Max\Desktop\classDiagram (1).png"/>
+                    <pic:cNvPicPr>
+                      <a:picLocks noChangeAspect="1" noChangeArrowheads="1"/>
+                    </pic:cNvPicPr>
+                  </pic:nvPicPr>
+                  <pic:blipFill>
+                    <a:blip r:embed="rId11">
+                      <a:extLst>
+                        <a:ext uri="{28A0092B-C50C-407E-A947-70E740481C1C}">
+                          <a14:useLocalDpi xmlns:a14="http://schemas.microsoft.com/office/drawing/2010/main" val="0"/>
+                        </a:ext>
+                      </a:extLst>
+                    </a:blip>
+                    <a:srcRect/>
+                    <a:stretch>
+                      <a:fillRect/>
+                    </a:stretch>
+                  </pic:blipFill>
+                  <pic:spPr bwMode="auto">
+                    <a:xfrm>
+                      <a:off x="0" y="0"/>
+                      <a:ext cx="5939790" cy="3006725"/>
+                    </a:xfrm>
+                    <a:prstGeom prst="rect">
+                      <a:avLst/>
+                    </a:prstGeom>
+                    <a:noFill/>
+                    <a:ln>
+                      <a:noFill/>
+                    </a:ln>
+                  </pic:spPr>
+                </pic:pic>
+              </a:graphicData>
+            </a:graphic>
+          </wp:inline>
+        </w:drawing>
+      </w:r>
     </w:p>
     <w:sectPr>
-      <w:footerReference w:type="default" r:id="rId11"/>
+      <w:footerReference w:type="default" r:id="rId12"/>
       <w:pgSz w:w="12240" w:h="15840" w:code="1"/>
       <w:pgMar w:top="1440" w:right="1440" w:bottom="1440" w:left="1440" w:header="720" w:footer="864" w:gutter="0"/>
       <w:pgNumType w:start="0"/>
@@ -1763,9 +3462,9 @@
       <w:lvlJc w:val="left"/>
       <w:pPr>
         <w:tabs>
-          <w:tab w:val="num" w:pos="1492"/>
+          <w:tab w:val="num" w:pos="2604"/>
         </w:tabs>
-        <w:ind w:left="1492" w:hanging="360"/>
+        <w:ind w:left="2604" w:hanging="360"/>
       </w:pPr>
     </w:lvl>
   </w:abstractNum>
@@ -1938,6 +3637,95 @@
     </w:lvl>
   </w:abstractNum>
   <w:abstractNum w:abstractNumId="10" w15:restartNumberingAfterBreak="0">
+    <w:nsid w:val="006D7E9C"/>
+    <w:multiLevelType w:val="hybridMultilevel"/>
+    <w:tmpl w:val="1144D6F2"/>
+    <w:lvl w:ilvl="0" w:tplc="06E85358">
+      <w:start w:val="1"/>
+      <w:numFmt w:val="decimal"/>
+      <w:lvlText w:val="%1."/>
+      <w:lvlJc w:val="left"/>
+      <w:pPr>
+        <w:ind w:left="1080" w:hanging="360"/>
+      </w:pPr>
+      <w:rPr>
+        <w:rFonts w:hint="default"/>
+      </w:rPr>
+    </w:lvl>
+    <w:lvl w:ilvl="1" w:tplc="08090019" w:tentative="1">
+      <w:start w:val="1"/>
+      <w:numFmt w:val="lowerLetter"/>
+      <w:lvlText w:val="%2."/>
+      <w:lvlJc w:val="left"/>
+      <w:pPr>
+        <w:ind w:left="1800" w:hanging="360"/>
+      </w:pPr>
+    </w:lvl>
+    <w:lvl w:ilvl="2" w:tplc="0809001B" w:tentative="1">
+      <w:start w:val="1"/>
+      <w:numFmt w:val="lowerRoman"/>
+      <w:lvlText w:val="%3."/>
+      <w:lvlJc w:val="right"/>
+      <w:pPr>
+        <w:ind w:left="2520" w:hanging="180"/>
+      </w:pPr>
+    </w:lvl>
+    <w:lvl w:ilvl="3" w:tplc="0809000F" w:tentative="1">
+      <w:start w:val="1"/>
+      <w:numFmt w:val="decimal"/>
+      <w:lvlText w:val="%4."/>
+      <w:lvlJc w:val="left"/>
+      <w:pPr>
+        <w:ind w:left="3240" w:hanging="360"/>
+      </w:pPr>
+    </w:lvl>
+    <w:lvl w:ilvl="4" w:tplc="08090019" w:tentative="1">
+      <w:start w:val="1"/>
+      <w:numFmt w:val="lowerLetter"/>
+      <w:lvlText w:val="%5."/>
+      <w:lvlJc w:val="left"/>
+      <w:pPr>
+        <w:ind w:left="3960" w:hanging="360"/>
+      </w:pPr>
+    </w:lvl>
+    <w:lvl w:ilvl="5" w:tplc="0809001B" w:tentative="1">
+      <w:start w:val="1"/>
+      <w:numFmt w:val="lowerRoman"/>
+      <w:lvlText w:val="%6."/>
+      <w:lvlJc w:val="right"/>
+      <w:pPr>
+        <w:ind w:left="4680" w:hanging="180"/>
+      </w:pPr>
+    </w:lvl>
+    <w:lvl w:ilvl="6" w:tplc="0809000F" w:tentative="1">
+      <w:start w:val="1"/>
+      <w:numFmt w:val="decimal"/>
+      <w:lvlText w:val="%7."/>
+      <w:lvlJc w:val="left"/>
+      <w:pPr>
+        <w:ind w:left="5400" w:hanging="360"/>
+      </w:pPr>
+    </w:lvl>
+    <w:lvl w:ilvl="7" w:tplc="08090019" w:tentative="1">
+      <w:start w:val="1"/>
+      <w:numFmt w:val="lowerLetter"/>
+      <w:lvlText w:val="%8."/>
+      <w:lvlJc w:val="left"/>
+      <w:pPr>
+        <w:ind w:left="6120" w:hanging="360"/>
+      </w:pPr>
+    </w:lvl>
+    <w:lvl w:ilvl="8" w:tplc="0809001B" w:tentative="1">
+      <w:start w:val="1"/>
+      <w:numFmt w:val="lowerRoman"/>
+      <w:lvlText w:val="%9."/>
+      <w:lvlJc w:val="right"/>
+      <w:pPr>
+        <w:ind w:left="6840" w:hanging="180"/>
+      </w:pPr>
+    </w:lvl>
+  </w:abstractNum>
+  <w:abstractNum w:abstractNumId="11" w15:restartNumberingAfterBreak="0">
     <w:nsid w:val="027854D8"/>
     <w:multiLevelType w:val="hybridMultilevel"/>
     <w:tmpl w:val="8B3CF978"/>
@@ -2026,10 +3814,10 @@
       </w:pPr>
     </w:lvl>
   </w:abstractNum>
-  <w:abstractNum w:abstractNumId="11" w15:restartNumberingAfterBreak="0">
+  <w:abstractNum w:abstractNumId="12" w15:restartNumberingAfterBreak="0">
     <w:nsid w:val="05BD582D"/>
     <w:multiLevelType w:val="hybridMultilevel"/>
-    <w:tmpl w:val="F3D0167A"/>
+    <w:tmpl w:val="219CB2C0"/>
     <w:lvl w:ilvl="0" w:tplc="EA901E8A">
       <w:start w:val="1"/>
       <w:numFmt w:val="decimal"/>
@@ -2116,7 +3904,7 @@
       </w:pPr>
     </w:lvl>
   </w:abstractNum>
-  <w:abstractNum w:abstractNumId="12" w15:restartNumberingAfterBreak="0">
+  <w:abstractNum w:abstractNumId="13" w15:restartNumberingAfterBreak="0">
     <w:nsid w:val="05F71179"/>
     <w:multiLevelType w:val="hybridMultilevel"/>
     <w:tmpl w:val="CEB0E25C"/>
@@ -2202,7 +3990,7 @@
       </w:pPr>
     </w:lvl>
   </w:abstractNum>
-  <w:abstractNum w:abstractNumId="13" w15:restartNumberingAfterBreak="0">
+  <w:abstractNum w:abstractNumId="14" w15:restartNumberingAfterBreak="0">
     <w:nsid w:val="07B73949"/>
     <w:multiLevelType w:val="hybridMultilevel"/>
     <w:tmpl w:val="ECF62C82"/>
@@ -2291,7 +4079,7 @@
       </w:pPr>
     </w:lvl>
   </w:abstractNum>
-  <w:abstractNum w:abstractNumId="14" w15:restartNumberingAfterBreak="0">
+  <w:abstractNum w:abstractNumId="15" w15:restartNumberingAfterBreak="0">
     <w:nsid w:val="09E40FC0"/>
     <w:multiLevelType w:val="hybridMultilevel"/>
     <w:tmpl w:val="CEB0E25C"/>
@@ -2377,7 +4165,7 @@
       </w:pPr>
     </w:lvl>
   </w:abstractNum>
-  <w:abstractNum w:abstractNumId="15" w15:restartNumberingAfterBreak="0">
+  <w:abstractNum w:abstractNumId="16" w15:restartNumberingAfterBreak="0">
     <w:nsid w:val="0A0D379F"/>
     <w:multiLevelType w:val="hybridMultilevel"/>
     <w:tmpl w:val="25F6A9C0"/>
@@ -2463,7 +4251,7 @@
       </w:pPr>
     </w:lvl>
   </w:abstractNum>
-  <w:abstractNum w:abstractNumId="16" w15:restartNumberingAfterBreak="0">
+  <w:abstractNum w:abstractNumId="17" w15:restartNumberingAfterBreak="0">
     <w:nsid w:val="107A43A9"/>
     <w:multiLevelType w:val="hybridMultilevel"/>
     <w:tmpl w:val="E67CD7DE"/>
@@ -2549,7 +4337,97 @@
       </w:pPr>
     </w:lvl>
   </w:abstractNum>
-  <w:abstractNum w:abstractNumId="17" w15:restartNumberingAfterBreak="0">
+  <w:abstractNum w:abstractNumId="18" w15:restartNumberingAfterBreak="0">
+    <w:nsid w:val="10F70F84"/>
+    <w:multiLevelType w:val="hybridMultilevel"/>
+    <w:tmpl w:val="77382BCC"/>
+    <w:lvl w:ilvl="0" w:tplc="89CA7C9C">
+      <w:start w:val="1"/>
+      <w:numFmt w:val="decimal"/>
+      <w:lvlText w:val="%1."/>
+      <w:lvlJc w:val="left"/>
+      <w:pPr>
+        <w:ind w:left="1080" w:hanging="360"/>
+      </w:pPr>
+      <w:rPr>
+        <w:rFonts w:hint="default"/>
+        <w:b w:val="0"/>
+      </w:rPr>
+    </w:lvl>
+    <w:lvl w:ilvl="1" w:tplc="08090019" w:tentative="1">
+      <w:start w:val="1"/>
+      <w:numFmt w:val="lowerLetter"/>
+      <w:lvlText w:val="%2."/>
+      <w:lvlJc w:val="left"/>
+      <w:pPr>
+        <w:ind w:left="1800" w:hanging="360"/>
+      </w:pPr>
+    </w:lvl>
+    <w:lvl w:ilvl="2" w:tplc="0809001B" w:tentative="1">
+      <w:start w:val="1"/>
+      <w:numFmt w:val="lowerRoman"/>
+      <w:lvlText w:val="%3."/>
+      <w:lvlJc w:val="right"/>
+      <w:pPr>
+        <w:ind w:left="2520" w:hanging="180"/>
+      </w:pPr>
+    </w:lvl>
+    <w:lvl w:ilvl="3" w:tplc="0809000F" w:tentative="1">
+      <w:start w:val="1"/>
+      <w:numFmt w:val="decimal"/>
+      <w:lvlText w:val="%4."/>
+      <w:lvlJc w:val="left"/>
+      <w:pPr>
+        <w:ind w:left="3240" w:hanging="360"/>
+      </w:pPr>
+    </w:lvl>
+    <w:lvl w:ilvl="4" w:tplc="08090019" w:tentative="1">
+      <w:start w:val="1"/>
+      <w:numFmt w:val="lowerLetter"/>
+      <w:lvlText w:val="%5."/>
+      <w:lvlJc w:val="left"/>
+      <w:pPr>
+        <w:ind w:left="3960" w:hanging="360"/>
+      </w:pPr>
+    </w:lvl>
+    <w:lvl w:ilvl="5" w:tplc="0809001B" w:tentative="1">
+      <w:start w:val="1"/>
+      <w:numFmt w:val="lowerRoman"/>
+      <w:lvlText w:val="%6."/>
+      <w:lvlJc w:val="right"/>
+      <w:pPr>
+        <w:ind w:left="4680" w:hanging="180"/>
+      </w:pPr>
+    </w:lvl>
+    <w:lvl w:ilvl="6" w:tplc="0809000F" w:tentative="1">
+      <w:start w:val="1"/>
+      <w:numFmt w:val="decimal"/>
+      <w:lvlText w:val="%7."/>
+      <w:lvlJc w:val="left"/>
+      <w:pPr>
+        <w:ind w:left="5400" w:hanging="360"/>
+      </w:pPr>
+    </w:lvl>
+    <w:lvl w:ilvl="7" w:tplc="08090019" w:tentative="1">
+      <w:start w:val="1"/>
+      <w:numFmt w:val="lowerLetter"/>
+      <w:lvlText w:val="%8."/>
+      <w:lvlJc w:val="left"/>
+      <w:pPr>
+        <w:ind w:left="6120" w:hanging="360"/>
+      </w:pPr>
+    </w:lvl>
+    <w:lvl w:ilvl="8" w:tplc="0809001B" w:tentative="1">
+      <w:start w:val="1"/>
+      <w:numFmt w:val="lowerRoman"/>
+      <w:lvlText w:val="%9."/>
+      <w:lvlJc w:val="right"/>
+      <w:pPr>
+        <w:ind w:left="6840" w:hanging="180"/>
+      </w:pPr>
+    </w:lvl>
+  </w:abstractNum>
+  <w:abstractNum w:abstractNumId="19" w15:restartNumberingAfterBreak="0">
     <w:nsid w:val="113677C9"/>
     <w:multiLevelType w:val="hybridMultilevel"/>
     <w:tmpl w:val="CEB0E25C"/>
@@ -2635,7 +4513,185 @@
       </w:pPr>
     </w:lvl>
   </w:abstractNum>
-  <w:abstractNum w:abstractNumId="18" w15:restartNumberingAfterBreak="0">
+  <w:abstractNum w:abstractNumId="20" w15:restartNumberingAfterBreak="0">
+    <w:nsid w:val="11B57DC7"/>
+    <w:multiLevelType w:val="hybridMultilevel"/>
+    <w:tmpl w:val="D7D470DC"/>
+    <w:lvl w:ilvl="0" w:tplc="06E85358">
+      <w:start w:val="1"/>
+      <w:numFmt w:val="decimal"/>
+      <w:lvlText w:val="%1."/>
+      <w:lvlJc w:val="left"/>
+      <w:pPr>
+        <w:ind w:left="1080" w:hanging="360"/>
+      </w:pPr>
+      <w:rPr>
+        <w:rFonts w:hint="default"/>
+      </w:rPr>
+    </w:lvl>
+    <w:lvl w:ilvl="1" w:tplc="08090019" w:tentative="1">
+      <w:start w:val="1"/>
+      <w:numFmt w:val="lowerLetter"/>
+      <w:lvlText w:val="%2."/>
+      <w:lvlJc w:val="left"/>
+      <w:pPr>
+        <w:ind w:left="1800" w:hanging="360"/>
+      </w:pPr>
+    </w:lvl>
+    <w:lvl w:ilvl="2" w:tplc="0809001B" w:tentative="1">
+      <w:start w:val="1"/>
+      <w:numFmt w:val="lowerRoman"/>
+      <w:lvlText w:val="%3."/>
+      <w:lvlJc w:val="right"/>
+      <w:pPr>
+        <w:ind w:left="2520" w:hanging="180"/>
+      </w:pPr>
+    </w:lvl>
+    <w:lvl w:ilvl="3" w:tplc="0809000F" w:tentative="1">
+      <w:start w:val="1"/>
+      <w:numFmt w:val="decimal"/>
+      <w:lvlText w:val="%4."/>
+      <w:lvlJc w:val="left"/>
+      <w:pPr>
+        <w:ind w:left="3240" w:hanging="360"/>
+      </w:pPr>
+    </w:lvl>
+    <w:lvl w:ilvl="4" w:tplc="08090019" w:tentative="1">
+      <w:start w:val="1"/>
+      <w:numFmt w:val="lowerLetter"/>
+      <w:lvlText w:val="%5."/>
+      <w:lvlJc w:val="left"/>
+      <w:pPr>
+        <w:ind w:left="3960" w:hanging="360"/>
+      </w:pPr>
+    </w:lvl>
+    <w:lvl w:ilvl="5" w:tplc="0809001B" w:tentative="1">
+      <w:start w:val="1"/>
+      <w:numFmt w:val="lowerRoman"/>
+      <w:lvlText w:val="%6."/>
+      <w:lvlJc w:val="right"/>
+      <w:pPr>
+        <w:ind w:left="4680" w:hanging="180"/>
+      </w:pPr>
+    </w:lvl>
+    <w:lvl w:ilvl="6" w:tplc="0809000F" w:tentative="1">
+      <w:start w:val="1"/>
+      <w:numFmt w:val="decimal"/>
+      <w:lvlText w:val="%7."/>
+      <w:lvlJc w:val="left"/>
+      <w:pPr>
+        <w:ind w:left="5400" w:hanging="360"/>
+      </w:pPr>
+    </w:lvl>
+    <w:lvl w:ilvl="7" w:tplc="08090019" w:tentative="1">
+      <w:start w:val="1"/>
+      <w:numFmt w:val="lowerLetter"/>
+      <w:lvlText w:val="%8."/>
+      <w:lvlJc w:val="left"/>
+      <w:pPr>
+        <w:ind w:left="6120" w:hanging="360"/>
+      </w:pPr>
+    </w:lvl>
+    <w:lvl w:ilvl="8" w:tplc="0809001B" w:tentative="1">
+      <w:start w:val="1"/>
+      <w:numFmt w:val="lowerRoman"/>
+      <w:lvlText w:val="%9."/>
+      <w:lvlJc w:val="right"/>
+      <w:pPr>
+        <w:ind w:left="6840" w:hanging="180"/>
+      </w:pPr>
+    </w:lvl>
+  </w:abstractNum>
+  <w:abstractNum w:abstractNumId="21" w15:restartNumberingAfterBreak="0">
+    <w:nsid w:val="197D10CD"/>
+    <w:multiLevelType w:val="hybridMultilevel"/>
+    <w:tmpl w:val="C9E04D48"/>
+    <w:lvl w:ilvl="0" w:tplc="06E85358">
+      <w:start w:val="1"/>
+      <w:numFmt w:val="decimal"/>
+      <w:lvlText w:val="%1."/>
+      <w:lvlJc w:val="left"/>
+      <w:pPr>
+        <w:ind w:left="1080" w:hanging="360"/>
+      </w:pPr>
+      <w:rPr>
+        <w:rFonts w:hint="default"/>
+      </w:rPr>
+    </w:lvl>
+    <w:lvl w:ilvl="1" w:tplc="08090019" w:tentative="1">
+      <w:start w:val="1"/>
+      <w:numFmt w:val="lowerLetter"/>
+      <w:lvlText w:val="%2."/>
+      <w:lvlJc w:val="left"/>
+      <w:pPr>
+        <w:ind w:left="1800" w:hanging="360"/>
+      </w:pPr>
+    </w:lvl>
+    <w:lvl w:ilvl="2" w:tplc="0809001B" w:tentative="1">
+      <w:start w:val="1"/>
+      <w:numFmt w:val="lowerRoman"/>
+      <w:lvlText w:val="%3."/>
+      <w:lvlJc w:val="right"/>
+      <w:pPr>
+        <w:ind w:left="2520" w:hanging="180"/>
+      </w:pPr>
+    </w:lvl>
+    <w:lvl w:ilvl="3" w:tplc="0809000F" w:tentative="1">
+      <w:start w:val="1"/>
+      <w:numFmt w:val="decimal"/>
+      <w:lvlText w:val="%4."/>
+      <w:lvlJc w:val="left"/>
+      <w:pPr>
+        <w:ind w:left="3240" w:hanging="360"/>
+      </w:pPr>
+    </w:lvl>
+    <w:lvl w:ilvl="4" w:tplc="08090019" w:tentative="1">
+      <w:start w:val="1"/>
+      <w:numFmt w:val="lowerLetter"/>
+      <w:lvlText w:val="%5."/>
+      <w:lvlJc w:val="left"/>
+      <w:pPr>
+        <w:ind w:left="3960" w:hanging="360"/>
+      </w:pPr>
+    </w:lvl>
+    <w:lvl w:ilvl="5" w:tplc="0809001B" w:tentative="1">
+      <w:start w:val="1"/>
+      <w:numFmt w:val="lowerRoman"/>
+      <w:lvlText w:val="%6."/>
+      <w:lvlJc w:val="right"/>
+      <w:pPr>
+        <w:ind w:left="4680" w:hanging="180"/>
+      </w:pPr>
+    </w:lvl>
+    <w:lvl w:ilvl="6" w:tplc="0809000F" w:tentative="1">
+      <w:start w:val="1"/>
+      <w:numFmt w:val="decimal"/>
+      <w:lvlText w:val="%7."/>
+      <w:lvlJc w:val="left"/>
+      <w:pPr>
+        <w:ind w:left="5400" w:hanging="360"/>
+      </w:pPr>
+    </w:lvl>
+    <w:lvl w:ilvl="7" w:tplc="08090019" w:tentative="1">
+      <w:start w:val="1"/>
+      <w:numFmt w:val="lowerLetter"/>
+      <w:lvlText w:val="%8."/>
+      <w:lvlJc w:val="left"/>
+      <w:pPr>
+        <w:ind w:left="6120" w:hanging="360"/>
+      </w:pPr>
+    </w:lvl>
+    <w:lvl w:ilvl="8" w:tplc="0809001B" w:tentative="1">
+      <w:start w:val="1"/>
+      <w:numFmt w:val="lowerRoman"/>
+      <w:lvlText w:val="%9."/>
+      <w:lvlJc w:val="right"/>
+      <w:pPr>
+        <w:ind w:left="6840" w:hanging="180"/>
+      </w:pPr>
+    </w:lvl>
+  </w:abstractNum>
+  <w:abstractNum w:abstractNumId="22" w15:restartNumberingAfterBreak="0">
     <w:nsid w:val="1BD620CE"/>
     <w:multiLevelType w:val="hybridMultilevel"/>
     <w:tmpl w:val="CFDA7E1C"/>
@@ -2724,7 +4780,7 @@
       </w:pPr>
     </w:lvl>
   </w:abstractNum>
-  <w:abstractNum w:abstractNumId="19" w15:restartNumberingAfterBreak="0">
+  <w:abstractNum w:abstractNumId="23" w15:restartNumberingAfterBreak="0">
     <w:nsid w:val="216F54E2"/>
     <w:multiLevelType w:val="hybridMultilevel"/>
     <w:tmpl w:val="6B565F36"/>
@@ -2810,7 +4866,7 @@
       </w:pPr>
     </w:lvl>
   </w:abstractNum>
-  <w:abstractNum w:abstractNumId="20" w15:restartNumberingAfterBreak="0">
+  <w:abstractNum w:abstractNumId="24" w15:restartNumberingAfterBreak="0">
     <w:nsid w:val="21E63E96"/>
     <w:multiLevelType w:val="hybridMultilevel"/>
     <w:tmpl w:val="72A6E880"/>
@@ -2923,7 +4979,7 @@
       </w:rPr>
     </w:lvl>
   </w:abstractNum>
-  <w:abstractNum w:abstractNumId="21" w15:restartNumberingAfterBreak="0">
+  <w:abstractNum w:abstractNumId="25" w15:restartNumberingAfterBreak="0">
     <w:nsid w:val="27B57CC8"/>
     <w:multiLevelType w:val="hybridMultilevel"/>
     <w:tmpl w:val="316429EC"/>
@@ -3036,7 +5092,120 @@
       </w:rPr>
     </w:lvl>
   </w:abstractNum>
-  <w:abstractNum w:abstractNumId="22" w15:restartNumberingAfterBreak="0">
+  <w:abstractNum w:abstractNumId="26" w15:restartNumberingAfterBreak="0">
+    <w:nsid w:val="28F33C91"/>
+    <w:multiLevelType w:val="hybridMultilevel"/>
+    <w:tmpl w:val="22BCF42C"/>
+    <w:lvl w:ilvl="0" w:tplc="08090001">
+      <w:start w:val="1"/>
+      <w:numFmt w:val="bullet"/>
+      <w:lvlText w:val=""/>
+      <w:lvlJc w:val="left"/>
+      <w:pPr>
+        <w:ind w:left="720" w:hanging="360"/>
+      </w:pPr>
+      <w:rPr>
+        <w:rFonts w:ascii="Symbol" w:hAnsi="Symbol" w:hint="default"/>
+      </w:rPr>
+    </w:lvl>
+    <w:lvl w:ilvl="1" w:tplc="08090003" w:tentative="1">
+      <w:start w:val="1"/>
+      <w:numFmt w:val="bullet"/>
+      <w:lvlText w:val="o"/>
+      <w:lvlJc w:val="left"/>
+      <w:pPr>
+        <w:ind w:left="1440" w:hanging="360"/>
+      </w:pPr>
+      <w:rPr>
+        <w:rFonts w:ascii="Courier New" w:hAnsi="Courier New" w:cs="Courier New" w:hint="default"/>
+      </w:rPr>
+    </w:lvl>
+    <w:lvl w:ilvl="2" w:tplc="08090005" w:tentative="1">
+      <w:start w:val="1"/>
+      <w:numFmt w:val="bullet"/>
+      <w:lvlText w:val=""/>
+      <w:lvlJc w:val="left"/>
+      <w:pPr>
+        <w:ind w:left="2160" w:hanging="360"/>
+      </w:pPr>
+      <w:rPr>
+        <w:rFonts w:ascii="Wingdings" w:hAnsi="Wingdings" w:hint="default"/>
+      </w:rPr>
+    </w:lvl>
+    <w:lvl w:ilvl="3" w:tplc="08090001" w:tentative="1">
+      <w:start w:val="1"/>
+      <w:numFmt w:val="bullet"/>
+      <w:lvlText w:val=""/>
+      <w:lvlJc w:val="left"/>
+      <w:pPr>
+        <w:ind w:left="2880" w:hanging="360"/>
+      </w:pPr>
+      <w:rPr>
+        <w:rFonts w:ascii="Symbol" w:hAnsi="Symbol" w:hint="default"/>
+      </w:rPr>
+    </w:lvl>
+    <w:lvl w:ilvl="4" w:tplc="08090003" w:tentative="1">
+      <w:start w:val="1"/>
+      <w:numFmt w:val="bullet"/>
+      <w:lvlText w:val="o"/>
+      <w:lvlJc w:val="left"/>
+      <w:pPr>
+        <w:ind w:left="3600" w:hanging="360"/>
+      </w:pPr>
+      <w:rPr>
+        <w:rFonts w:ascii="Courier New" w:hAnsi="Courier New" w:cs="Courier New" w:hint="default"/>
+      </w:rPr>
+    </w:lvl>
+    <w:lvl w:ilvl="5" w:tplc="08090005" w:tentative="1">
+      <w:start w:val="1"/>
+      <w:numFmt w:val="bullet"/>
+      <w:lvlText w:val=""/>
+      <w:lvlJc w:val="left"/>
+      <w:pPr>
+        <w:ind w:left="4320" w:hanging="360"/>
+      </w:pPr>
+      <w:rPr>
+        <w:rFonts w:ascii="Wingdings" w:hAnsi="Wingdings" w:hint="default"/>
+      </w:rPr>
+    </w:lvl>
+    <w:lvl w:ilvl="6" w:tplc="08090001" w:tentative="1">
+      <w:start w:val="1"/>
+      <w:numFmt w:val="bullet"/>
+      <w:lvlText w:val=""/>
+      <w:lvlJc w:val="left"/>
+      <w:pPr>
+        <w:ind w:left="5040" w:hanging="360"/>
+      </w:pPr>
+      <w:rPr>
+        <w:rFonts w:ascii="Symbol" w:hAnsi="Symbol" w:hint="default"/>
+      </w:rPr>
+    </w:lvl>
+    <w:lvl w:ilvl="7" w:tplc="08090003" w:tentative="1">
+      <w:start w:val="1"/>
+      <w:numFmt w:val="bullet"/>
+      <w:lvlText w:val="o"/>
+      <w:lvlJc w:val="left"/>
+      <w:pPr>
+        <w:ind w:left="5760" w:hanging="360"/>
+      </w:pPr>
+      <w:rPr>
+        <w:rFonts w:ascii="Courier New" w:hAnsi="Courier New" w:cs="Courier New" w:hint="default"/>
+      </w:rPr>
+    </w:lvl>
+    <w:lvl w:ilvl="8" w:tplc="08090005" w:tentative="1">
+      <w:start w:val="1"/>
+      <w:numFmt w:val="bullet"/>
+      <w:lvlText w:val=""/>
+      <w:lvlJc w:val="left"/>
+      <w:pPr>
+        <w:ind w:left="6480" w:hanging="360"/>
+      </w:pPr>
+      <w:rPr>
+        <w:rFonts w:ascii="Wingdings" w:hAnsi="Wingdings" w:hint="default"/>
+      </w:rPr>
+    </w:lvl>
+  </w:abstractNum>
+  <w:abstractNum w:abstractNumId="27" w15:restartNumberingAfterBreak="0">
     <w:nsid w:val="37DF27F0"/>
     <w:multiLevelType w:val="hybridMultilevel"/>
     <w:tmpl w:val="00865FB8"/>
@@ -3149,7 +5318,7 @@
       </w:rPr>
     </w:lvl>
   </w:abstractNum>
-  <w:abstractNum w:abstractNumId="23" w15:restartNumberingAfterBreak="0">
+  <w:abstractNum w:abstractNumId="28" w15:restartNumberingAfterBreak="0">
     <w:nsid w:val="4F787987"/>
     <w:multiLevelType w:val="multilevel"/>
     <w:tmpl w:val="DBDC0512"/>
@@ -3275,7 +5444,7 @@
       </w:rPr>
     </w:lvl>
   </w:abstractNum>
-  <w:abstractNum w:abstractNumId="24" w15:restartNumberingAfterBreak="0">
+  <w:abstractNum w:abstractNumId="29" w15:restartNumberingAfterBreak="0">
     <w:nsid w:val="52A30600"/>
     <w:multiLevelType w:val="hybridMultilevel"/>
     <w:tmpl w:val="BC92DC00"/>
@@ -3388,7 +5557,97 @@
       </w:rPr>
     </w:lvl>
   </w:abstractNum>
-  <w:abstractNum w:abstractNumId="25" w15:restartNumberingAfterBreak="0">
+  <w:abstractNum w:abstractNumId="30" w15:restartNumberingAfterBreak="0">
+    <w:nsid w:val="550B4426"/>
+    <w:multiLevelType w:val="hybridMultilevel"/>
+    <w:tmpl w:val="1CE61944"/>
+    <w:lvl w:ilvl="0" w:tplc="AF643A4E">
+      <w:start w:val="1"/>
+      <w:numFmt w:val="decimal"/>
+      <w:lvlText w:val="%1."/>
+      <w:lvlJc w:val="left"/>
+      <w:pPr>
+        <w:ind w:left="1080" w:hanging="360"/>
+      </w:pPr>
+      <w:rPr>
+        <w:rFonts w:hint="default"/>
+        <w:b w:val="0"/>
+      </w:rPr>
+    </w:lvl>
+    <w:lvl w:ilvl="1" w:tplc="08090019" w:tentative="1">
+      <w:start w:val="1"/>
+      <w:numFmt w:val="lowerLetter"/>
+      <w:lvlText w:val="%2."/>
+      <w:lvlJc w:val="left"/>
+      <w:pPr>
+        <w:ind w:left="1800" w:hanging="360"/>
+      </w:pPr>
+    </w:lvl>
+    <w:lvl w:ilvl="2" w:tplc="0809001B" w:tentative="1">
+      <w:start w:val="1"/>
+      <w:numFmt w:val="lowerRoman"/>
+      <w:lvlText w:val="%3."/>
+      <w:lvlJc w:val="right"/>
+      <w:pPr>
+        <w:ind w:left="2520" w:hanging="180"/>
+      </w:pPr>
+    </w:lvl>
+    <w:lvl w:ilvl="3" w:tplc="0809000F" w:tentative="1">
+      <w:start w:val="1"/>
+      <w:numFmt w:val="decimal"/>
+      <w:lvlText w:val="%4."/>
+      <w:lvlJc w:val="left"/>
+      <w:pPr>
+        <w:ind w:left="3240" w:hanging="360"/>
+      </w:pPr>
+    </w:lvl>
+    <w:lvl w:ilvl="4" w:tplc="08090019" w:tentative="1">
+      <w:start w:val="1"/>
+      <w:numFmt w:val="lowerLetter"/>
+      <w:lvlText w:val="%5."/>
+      <w:lvlJc w:val="left"/>
+      <w:pPr>
+        <w:ind w:left="3960" w:hanging="360"/>
+      </w:pPr>
+    </w:lvl>
+    <w:lvl w:ilvl="5" w:tplc="0809001B" w:tentative="1">
+      <w:start w:val="1"/>
+      <w:numFmt w:val="lowerRoman"/>
+      <w:lvlText w:val="%6."/>
+      <w:lvlJc w:val="right"/>
+      <w:pPr>
+        <w:ind w:left="4680" w:hanging="180"/>
+      </w:pPr>
+    </w:lvl>
+    <w:lvl w:ilvl="6" w:tplc="0809000F" w:tentative="1">
+      <w:start w:val="1"/>
+      <w:numFmt w:val="decimal"/>
+      <w:lvlText w:val="%7."/>
+      <w:lvlJc w:val="left"/>
+      <w:pPr>
+        <w:ind w:left="5400" w:hanging="360"/>
+      </w:pPr>
+    </w:lvl>
+    <w:lvl w:ilvl="7" w:tplc="08090019" w:tentative="1">
+      <w:start w:val="1"/>
+      <w:numFmt w:val="lowerLetter"/>
+      <w:lvlText w:val="%8."/>
+      <w:lvlJc w:val="left"/>
+      <w:pPr>
+        <w:ind w:left="6120" w:hanging="360"/>
+      </w:pPr>
+    </w:lvl>
+    <w:lvl w:ilvl="8" w:tplc="0809001B" w:tentative="1">
+      <w:start w:val="1"/>
+      <w:numFmt w:val="lowerRoman"/>
+      <w:lvlText w:val="%9."/>
+      <w:lvlJc w:val="right"/>
+      <w:pPr>
+        <w:ind w:left="6840" w:hanging="180"/>
+      </w:pPr>
+    </w:lvl>
+  </w:abstractNum>
+  <w:abstractNum w:abstractNumId="31" w15:restartNumberingAfterBreak="0">
     <w:nsid w:val="611642E2"/>
     <w:multiLevelType w:val="hybridMultilevel"/>
     <w:tmpl w:val="4CFE2144"/>
@@ -3477,7 +5736,7 @@
       </w:pPr>
     </w:lvl>
   </w:abstractNum>
-  <w:abstractNum w:abstractNumId="26" w15:restartNumberingAfterBreak="0">
+  <w:abstractNum w:abstractNumId="32" w15:restartNumberingAfterBreak="0">
     <w:nsid w:val="657E5D71"/>
     <w:multiLevelType w:val="multilevel"/>
     <w:tmpl w:val="5F92E4C4"/>
@@ -3603,7 +5862,96 @@
       </w:rPr>
     </w:lvl>
   </w:abstractNum>
-  <w:abstractNum w:abstractNumId="27" w15:restartNumberingAfterBreak="0">
+  <w:abstractNum w:abstractNumId="33" w15:restartNumberingAfterBreak="0">
+    <w:nsid w:val="67D94359"/>
+    <w:multiLevelType w:val="hybridMultilevel"/>
+    <w:tmpl w:val="D7D470DC"/>
+    <w:lvl w:ilvl="0" w:tplc="06E85358">
+      <w:start w:val="1"/>
+      <w:numFmt w:val="decimal"/>
+      <w:lvlText w:val="%1."/>
+      <w:lvlJc w:val="left"/>
+      <w:pPr>
+        <w:ind w:left="1080" w:hanging="360"/>
+      </w:pPr>
+      <w:rPr>
+        <w:rFonts w:hint="default"/>
+      </w:rPr>
+    </w:lvl>
+    <w:lvl w:ilvl="1" w:tplc="08090019" w:tentative="1">
+      <w:start w:val="1"/>
+      <w:numFmt w:val="lowerLetter"/>
+      <w:lvlText w:val="%2."/>
+      <w:lvlJc w:val="left"/>
+      <w:pPr>
+        <w:ind w:left="1800" w:hanging="360"/>
+      </w:pPr>
+    </w:lvl>
+    <w:lvl w:ilvl="2" w:tplc="0809001B" w:tentative="1">
+      <w:start w:val="1"/>
+      <w:numFmt w:val="lowerRoman"/>
+      <w:lvlText w:val="%3."/>
+      <w:lvlJc w:val="right"/>
+      <w:pPr>
+        <w:ind w:left="2520" w:hanging="180"/>
+      </w:pPr>
+    </w:lvl>
+    <w:lvl w:ilvl="3" w:tplc="0809000F" w:tentative="1">
+      <w:start w:val="1"/>
+      <w:numFmt w:val="decimal"/>
+      <w:lvlText w:val="%4."/>
+      <w:lvlJc w:val="left"/>
+      <w:pPr>
+        <w:ind w:left="3240" w:hanging="360"/>
+      </w:pPr>
+    </w:lvl>
+    <w:lvl w:ilvl="4" w:tplc="08090019" w:tentative="1">
+      <w:start w:val="1"/>
+      <w:numFmt w:val="lowerLetter"/>
+      <w:lvlText w:val="%5."/>
+      <w:lvlJc w:val="left"/>
+      <w:pPr>
+        <w:ind w:left="3960" w:hanging="360"/>
+      </w:pPr>
+    </w:lvl>
+    <w:lvl w:ilvl="5" w:tplc="0809001B" w:tentative="1">
+      <w:start w:val="1"/>
+      <w:numFmt w:val="lowerRoman"/>
+      <w:lvlText w:val="%6."/>
+      <w:lvlJc w:val="right"/>
+      <w:pPr>
+        <w:ind w:left="4680" w:hanging="180"/>
+      </w:pPr>
+    </w:lvl>
+    <w:lvl w:ilvl="6" w:tplc="0809000F" w:tentative="1">
+      <w:start w:val="1"/>
+      <w:numFmt w:val="decimal"/>
+      <w:lvlText w:val="%7."/>
+      <w:lvlJc w:val="left"/>
+      <w:pPr>
+        <w:ind w:left="5400" w:hanging="360"/>
+      </w:pPr>
+    </w:lvl>
+    <w:lvl w:ilvl="7" w:tplc="08090019" w:tentative="1">
+      <w:start w:val="1"/>
+      <w:numFmt w:val="lowerLetter"/>
+      <w:lvlText w:val="%8."/>
+      <w:lvlJc w:val="left"/>
+      <w:pPr>
+        <w:ind w:left="6120" w:hanging="360"/>
+      </w:pPr>
+    </w:lvl>
+    <w:lvl w:ilvl="8" w:tplc="0809001B" w:tentative="1">
+      <w:start w:val="1"/>
+      <w:numFmt w:val="lowerRoman"/>
+      <w:lvlText w:val="%9."/>
+      <w:lvlJc w:val="right"/>
+      <w:pPr>
+        <w:ind w:left="6840" w:hanging="180"/>
+      </w:pPr>
+    </w:lvl>
+  </w:abstractNum>
+  <w:abstractNum w:abstractNumId="34" w15:restartNumberingAfterBreak="0">
     <w:nsid w:val="7B4A243F"/>
     <w:multiLevelType w:val="hybridMultilevel"/>
     <w:tmpl w:val="D3CA85CA"/>
@@ -3720,16 +6068,16 @@
     <w:abstractNumId w:val="9"/>
   </w:num>
   <w:num w:numId="2">
-    <w:abstractNumId w:val="26"/>
+    <w:abstractNumId w:val="32"/>
   </w:num>
   <w:num w:numId="3">
-    <w:abstractNumId w:val="26"/>
+    <w:abstractNumId w:val="32"/>
     <w:lvlOverride w:ilvl="0">
       <w:startOverride w:val="1"/>
     </w:lvlOverride>
   </w:num>
   <w:num w:numId="4">
-    <w:abstractNumId w:val="11"/>
+    <w:abstractNumId w:val="12"/>
   </w:num>
   <w:num w:numId="5">
     <w:abstractNumId w:val="7"/>
@@ -3759,7 +6107,7 @@
     <w:abstractNumId w:val="0"/>
   </w:num>
   <w:num w:numId="14">
-    <w:abstractNumId w:val="26"/>
+    <w:abstractNumId w:val="32"/>
     <w:lvlOverride w:ilvl="0">
       <w:startOverride w:val="1"/>
     </w:lvlOverride>
@@ -3789,52 +6137,73 @@
     </w:lvlOverride>
   </w:num>
   <w:num w:numId="15">
+    <w:abstractNumId w:val="28"/>
+  </w:num>
+  <w:num w:numId="16">
+    <w:abstractNumId w:val="29"/>
+  </w:num>
+  <w:num w:numId="17">
+    <w:abstractNumId w:val="27"/>
+  </w:num>
+  <w:num w:numId="18">
+    <w:abstractNumId w:val="24"/>
+  </w:num>
+  <w:num w:numId="19">
+    <w:abstractNumId w:val="34"/>
+  </w:num>
+  <w:num w:numId="20">
+    <w:abstractNumId w:val="25"/>
+  </w:num>
+  <w:num w:numId="21">
+    <w:abstractNumId w:val="16"/>
+  </w:num>
+  <w:num w:numId="22">
+    <w:abstractNumId w:val="17"/>
+  </w:num>
+  <w:num w:numId="23">
     <w:abstractNumId w:val="23"/>
   </w:num>
-  <w:num w:numId="16">
-    <w:abstractNumId w:val="24"/>
+  <w:num w:numId="24">
+    <w:abstractNumId w:val="15"/>
   </w:num>
-  <w:num w:numId="17">
+  <w:num w:numId="25">
+    <w:abstractNumId w:val="19"/>
+  </w:num>
+  <w:num w:numId="26">
+    <w:abstractNumId w:val="11"/>
+  </w:num>
+  <w:num w:numId="27">
+    <w:abstractNumId w:val="14"/>
+  </w:num>
+  <w:num w:numId="28">
+    <w:abstractNumId w:val="31"/>
+  </w:num>
+  <w:num w:numId="29">
     <w:abstractNumId w:val="22"/>
   </w:num>
-  <w:num w:numId="18">
+  <w:num w:numId="30">
+    <w:abstractNumId w:val="13"/>
+  </w:num>
+  <w:num w:numId="31">
     <w:abstractNumId w:val="20"/>
   </w:num>
-  <w:num w:numId="19">
-    <w:abstractNumId w:val="27"/>
+  <w:num w:numId="32">
+    <w:abstractNumId w:val="33"/>
   </w:num>
-  <w:num w:numId="20">
+  <w:num w:numId="33">
     <w:abstractNumId w:val="21"/>
   </w:num>
-  <w:num w:numId="21">
-    <w:abstractNumId w:val="15"/>
-  </w:num>
-  <w:num w:numId="22">
-    <w:abstractNumId w:val="16"/>
-  </w:num>
-  <w:num w:numId="23">
-    <w:abstractNumId w:val="19"/>
-  </w:num>
-  <w:num w:numId="24">
-    <w:abstractNumId w:val="14"/>
-  </w:num>
-  <w:num w:numId="25">
-    <w:abstractNumId w:val="17"/>
-  </w:num>
-  <w:num w:numId="26">
-    <w:abstractNumId w:val="10"/>
-  </w:num>
-  <w:num w:numId="27">
-    <w:abstractNumId w:val="13"/>
-  </w:num>
-  <w:num w:numId="28">
-    <w:abstractNumId w:val="25"/>
-  </w:num>
-  <w:num w:numId="29">
+  <w:num w:numId="34">
     <w:abstractNumId w:val="18"/>
   </w:num>
-  <w:num w:numId="30">
-    <w:abstractNumId w:val="12"/>
+  <w:num w:numId="35">
+    <w:abstractNumId w:val="26"/>
+  </w:num>
+  <w:num w:numId="36">
+    <w:abstractNumId w:val="30"/>
+  </w:num>
+  <w:num w:numId="37">
+    <w:abstractNumId w:val="10"/>
   </w:num>
 </w:numbering>
 </file>
@@ -4250,11 +6619,11 @@
     <w:link w:val="Heading1Char"/>
     <w:uiPriority w:val="9"/>
     <w:qFormat/>
-    <w:rsid w:val="0051708B"/>
+    <w:rsid w:val="00E037E2"/>
     <w:pPr>
       <w:keepNext/>
       <w:keepLines/>
-      <w:spacing w:before="600" w:after="240" w:line="240" w:lineRule="auto"/>
+      <w:spacing w:before="120" w:after="120" w:line="240" w:lineRule="auto"/>
       <w:outlineLvl w:val="0"/>
     </w:pPr>
     <w:rPr>
@@ -4407,7 +6776,6 @@
   <w:style w:type="character" w:default="1" w:styleId="DefaultParagraphFont">
     <w:name w:val="Default Paragraph Font"/>
     <w:uiPriority w:val="1"/>
-    <w:semiHidden/>
     <w:unhideWhenUsed/>
   </w:style>
   <w:style w:type="table" w:default="1" w:styleId="TableNormal">
@@ -4527,7 +6895,7 @@
     <w:basedOn w:val="DefaultParagraphFont"/>
     <w:link w:val="Heading1"/>
     <w:uiPriority w:val="9"/>
-    <w:rsid w:val="0051708B"/>
+    <w:rsid w:val="00E037E2"/>
     <w:rPr>
       <w:rFonts w:ascii="Calibri" w:hAnsi="Calibri"/>
       <w:bCs/>
@@ -5407,7 +7775,7 @@
     <w:charset w:val="00"/>
     <w:family w:val="roman"/>
     <w:pitch w:val="variable"/>
-    <w:sig w:usb0="E0002EFF" w:usb1="C000785B" w:usb2="00000009" w:usb3="00000000" w:csb0="000001FF" w:csb1="00000000"/>
+    <w:sig w:usb0="E0002AFF" w:usb1="C0007843" w:usb2="00000009" w:usb3="00000000" w:csb0="000001FF" w:csb1="00000000"/>
   </w:font>
   <w:font w:name="Courier New">
     <w:panose1 w:val="02070309020205020404"/>
@@ -5428,21 +7796,21 @@
     <w:charset w:val="00"/>
     <w:family w:val="swiss"/>
     <w:pitch w:val="variable"/>
-    <w:sig w:usb0="E0002AFF" w:usb1="C000247B" w:usb2="00000009" w:usb3="00000000" w:csb0="000001FF" w:csb1="00000000"/>
+    <w:sig w:usb0="A0002AEF" w:usb1="4000207B" w:usb2="00000000" w:usb3="00000000" w:csb0="000001FF" w:csb1="00000000"/>
   </w:font>
   <w:font w:name="Arial">
     <w:panose1 w:val="020B0604020202020204"/>
     <w:charset w:val="00"/>
     <w:family w:val="swiss"/>
     <w:pitch w:val="variable"/>
-    <w:sig w:usb0="E0002EFF" w:usb1="C000785B" w:usb2="00000009" w:usb3="00000000" w:csb0="000001FF" w:csb1="00000000"/>
+    <w:sig w:usb0="E0002AFF" w:usb1="C0007843" w:usb2="00000009" w:usb3="00000000" w:csb0="000001FF" w:csb1="00000000"/>
   </w:font>
   <w:font w:name="Calibri">
     <w:panose1 w:val="020F0502020204030204"/>
     <w:charset w:val="00"/>
     <w:family w:val="swiss"/>
     <w:pitch w:val="variable"/>
-    <w:sig w:usb0="E0002AFF" w:usb1="C000247B" w:usb2="00000009" w:usb3="00000000" w:csb0="000001FF" w:csb1="00000000"/>
+    <w:sig w:usb0="E0002AFF" w:usb1="4000ACFF" w:usb2="00000001" w:usb3="00000000" w:csb0="000001FF" w:csb1="00000000"/>
   </w:font>
   <w:font w:name="Arial Black">
     <w:panose1 w:val="020B0A04020102020204"/>
@@ -5470,10 +7838,12 @@
   </w:compat>
   <w:rsids>
     <w:rsidRoot w:val="00E3188A"/>
+    <w:rsid w:val="004F0243"/>
     <w:rsid w:val="006E45B7"/>
     <w:rsid w:val="00732677"/>
     <w:rsid w:val="00817707"/>
     <w:rsid w:val="009E071B"/>
+    <w:rsid w:val="009F54E9"/>
     <w:rsid w:val="00D30C4E"/>
     <w:rsid w:val="00D97AB6"/>
     <w:rsid w:val="00E3188A"/>
@@ -6757,7 +9127,7 @@
 </file>
 
 <file path=customXml/itemProps2.xml><?xml version="1.0" encoding="utf-8"?>
-<ds:datastoreItem xmlns:ds="http://schemas.openxmlformats.org/officeDocument/2006/customXml" ds:itemID="{66FC7442-D5C4-446E-81D3-53DFC077B4E9}">
+<ds:datastoreItem xmlns:ds="http://schemas.openxmlformats.org/officeDocument/2006/customXml" ds:itemID="{750CA478-19C8-469F-A929-D3DA326A3EEF}">
   <ds:schemaRefs>
     <ds:schemaRef ds:uri="http://schemas.openxmlformats.org/officeDocument/2006/bibliography"/>
   </ds:schemaRefs>

</xml_diff>

<commit_message>
Main success use cases done
</commit_message>
<xml_diff>
--- a/Assignment2.docx
+++ b/Assignment2.docx
@@ -3718,8 +3718,6 @@
       <w:r>
         <w:t>to check</w:t>
       </w:r>
-      <w:bookmarkStart w:id="10" w:name="_GoBack"/>
-      <w:bookmarkEnd w:id="10"/>
       <w:r>
         <w:t xml:space="preserve"> in</w:t>
       </w:r>
@@ -3746,7 +3744,10 @@
         </w:numPr>
       </w:pPr>
       <w:r>
-        <w:t>User has checked for room availability</w:t>
+        <w:t xml:space="preserve">User has </w:t>
+      </w:r>
+      <w:r>
+        <w:t>a booking</w:t>
       </w:r>
     </w:p>
     <w:p>
@@ -3792,13 +3793,7 @@
         <w:rPr>
           <w:lang w:val="en-GB"/>
         </w:rPr>
-        <w:t>booked a room</w:t>
-      </w:r>
-      <w:r>
-        <w:rPr>
-          <w:lang w:val="en-GB"/>
-        </w:rPr>
-        <w:t>.</w:t>
+        <w:t>checked in.</w:t>
       </w:r>
     </w:p>
     <w:p>
@@ -3813,6 +3808,12 @@
           <w:lang w:val="en-GB"/>
         </w:rPr>
         <w:t>Main Success Scenario</w:t>
+      </w:r>
+      <w:r>
+        <w:rPr>
+          <w:lang w:val="en-GB"/>
+        </w:rPr>
+        <w:tab/>
       </w:r>
     </w:p>
     <w:p>
@@ -3820,7 +3821,7 @@
         <w:pStyle w:val="ListParagraph"/>
         <w:numPr>
           <w:ilvl w:val="0"/>
-          <w:numId w:val="36"/>
+          <w:numId w:val="43"/>
         </w:numPr>
         <w:rPr>
           <w:lang w:val="en-GB"/>
@@ -3830,7 +3831,7 @@
         <w:rPr>
           <w:lang w:val="en-GB"/>
         </w:rPr>
-        <w:t>The user selects the preferred room from the available rooms.</w:t>
+        <w:t>User selects check in from home screen.</w:t>
       </w:r>
     </w:p>
     <w:p>
@@ -3838,7 +3839,7 @@
         <w:pStyle w:val="ListParagraph"/>
         <w:numPr>
           <w:ilvl w:val="0"/>
-          <w:numId w:val="36"/>
+          <w:numId w:val="43"/>
         </w:numPr>
         <w:rPr>
           <w:lang w:val="en-GB"/>
@@ -3848,7 +3849,7 @@
         <w:rPr>
           <w:lang w:val="en-GB"/>
         </w:rPr>
-        <w:t>The system verifies the users logged in status.</w:t>
+        <w:t>System returns list of booking made by the user.</w:t>
       </w:r>
     </w:p>
     <w:p>
@@ -3856,7 +3857,7 @@
         <w:pStyle w:val="ListParagraph"/>
         <w:numPr>
           <w:ilvl w:val="0"/>
-          <w:numId w:val="36"/>
+          <w:numId w:val="43"/>
         </w:numPr>
         <w:rPr>
           <w:lang w:val="en-GB"/>
@@ -3866,19 +3867,54 @@
         <w:rPr>
           <w:lang w:val="en-GB"/>
         </w:rPr>
-        <w:t>A booking is created with the users account details.</w:t>
-      </w:r>
-    </w:p>
-    <w:p/>
+        <w:t>User selects the booking to check in.</w:t>
+      </w:r>
+    </w:p>
+    <w:p>
+      <w:pPr>
+        <w:pStyle w:val="ListParagraph"/>
+        <w:numPr>
+          <w:ilvl w:val="0"/>
+          <w:numId w:val="43"/>
+        </w:numPr>
+        <w:rPr>
+          <w:lang w:val="en-GB"/>
+        </w:rPr>
+      </w:pPr>
+      <w:r>
+        <w:rPr>
+          <w:lang w:val="en-GB"/>
+        </w:rPr>
+        <w:t>System checks in the booking.</w:t>
+      </w:r>
+    </w:p>
+    <w:p>
+      <w:pPr>
+        <w:pStyle w:val="ListParagraph"/>
+        <w:numPr>
+          <w:ilvl w:val="0"/>
+          <w:numId w:val="43"/>
+        </w:numPr>
+        <w:rPr>
+          <w:lang w:val="en-GB"/>
+        </w:rPr>
+      </w:pPr>
+      <w:r>
+        <w:rPr>
+          <w:lang w:val="en-GB"/>
+        </w:rPr>
+        <w:t>User notified.</w:t>
+      </w:r>
+    </w:p>
     <w:p>
       <w:pPr>
         <w:pStyle w:val="Heading2"/>
       </w:pPr>
-      <w:bookmarkStart w:id="11" w:name="_Toc6335151"/>
+      <w:bookmarkStart w:id="10" w:name="_Toc6335151"/>
       <w:r>
         <w:t>Check Out</w:t>
       </w:r>
-      <w:bookmarkEnd w:id="11"/>
+      <w:bookmarkEnd w:id="10"/>
     </w:p>
     <w:p>
       <w:r>
@@ -3888,7 +3924,10 @@
         <w:t>Actor</w:t>
       </w:r>
       <w:r>
-        <w:t>: App/Website User</w:t>
+        <w:t xml:space="preserve">: </w:t>
+      </w:r>
+      <w:r>
+        <w:t>Registered User</w:t>
       </w:r>
     </w:p>
     <w:p>
@@ -3899,7 +3938,10 @@
         <w:t>Trigger</w:t>
       </w:r>
       <w:r>
-        <w:t>: User attempts to sign in</w:t>
+        <w:t xml:space="preserve">: User attempts to </w:t>
+      </w:r>
+      <w:r>
+        <w:t>check out</w:t>
       </w:r>
     </w:p>
     <w:p>
@@ -3924,7 +3966,10 @@
         </w:numPr>
       </w:pPr>
       <w:r>
-        <w:t>User has checked for room availability</w:t>
+        <w:t xml:space="preserve">User has </w:t>
+      </w:r>
+      <w:r>
+        <w:t>a booking checked in.</w:t>
       </w:r>
     </w:p>
     <w:p>
@@ -3964,13 +4009,13 @@
         <w:rPr>
           <w:lang w:val="en-GB"/>
         </w:rPr>
-        <w:t xml:space="preserve">User has successfully </w:t>
-      </w:r>
-      <w:r>
-        <w:rPr>
-          <w:lang w:val="en-GB"/>
-        </w:rPr>
-        <w:t>booked a room</w:t>
+        <w:t xml:space="preserve">User has </w:t>
+      </w:r>
+      <w:r>
+        <w:rPr>
+          <w:lang w:val="en-GB"/>
+        </w:rPr>
+        <w:t>successfully checked out</w:t>
       </w:r>
       <w:r>
         <w:rPr>
@@ -3998,17 +4043,11 @@
         <w:pStyle w:val="ListParagraph"/>
         <w:numPr>
           <w:ilvl w:val="0"/>
-          <w:numId w:val="36"/>
+          <w:numId w:val="44"/>
         </w:numPr>
-        <w:rPr>
-          <w:lang w:val="en-GB"/>
-        </w:rPr>
-      </w:pPr>
-      <w:r>
-        <w:rPr>
-          <w:lang w:val="en-GB"/>
-        </w:rPr>
-        <w:t>The user selects the preferred room from the available rooms.</w:t>
+      </w:pPr>
+      <w:r>
+        <w:t>User selects check out from home screen.</w:t>
       </w:r>
     </w:p>
     <w:p>
@@ -4016,17 +4055,11 @@
         <w:pStyle w:val="ListParagraph"/>
         <w:numPr>
           <w:ilvl w:val="0"/>
-          <w:numId w:val="36"/>
+          <w:numId w:val="44"/>
         </w:numPr>
-        <w:rPr>
-          <w:lang w:val="en-GB"/>
-        </w:rPr>
-      </w:pPr>
-      <w:r>
-        <w:rPr>
-          <w:lang w:val="en-GB"/>
-        </w:rPr>
-        <w:t>The system verifies the users logged in status.</w:t>
+      </w:pPr>
+      <w:r>
+        <w:t>System returns lists of bookings to check out.</w:t>
       </w:r>
     </w:p>
     <w:p>
@@ -4034,30 +4067,47 @@
         <w:pStyle w:val="ListParagraph"/>
         <w:numPr>
           <w:ilvl w:val="0"/>
-          <w:numId w:val="36"/>
+          <w:numId w:val="44"/>
         </w:numPr>
-        <w:rPr>
-          <w:lang w:val="en-GB"/>
-        </w:rPr>
-      </w:pPr>
-      <w:r>
-        <w:rPr>
-          <w:lang w:val="en-GB"/>
-        </w:rPr>
+      </w:pPr>
+      <w:r>
         <w:lastRenderedPageBreak/>
-        <w:t>A booking is created with the users account details.</w:t>
-      </w:r>
-    </w:p>
-    <w:p/>
+        <w:t>User selects booking.</w:t>
+      </w:r>
+    </w:p>
+    <w:p>
+      <w:pPr>
+        <w:pStyle w:val="ListParagraph"/>
+        <w:numPr>
+          <w:ilvl w:val="0"/>
+          <w:numId w:val="44"/>
+        </w:numPr>
+      </w:pPr>
+      <w:r>
+        <w:t>System checks out the booking.</w:t>
+      </w:r>
+    </w:p>
+    <w:p>
+      <w:pPr>
+        <w:pStyle w:val="ListParagraph"/>
+        <w:numPr>
+          <w:ilvl w:val="0"/>
+          <w:numId w:val="44"/>
+        </w:numPr>
+      </w:pPr>
+      <w:r>
+        <w:t>User notified.</w:t>
+      </w:r>
+    </w:p>
     <w:p>
       <w:pPr>
         <w:pStyle w:val="Heading2"/>
       </w:pPr>
-      <w:bookmarkStart w:id="12" w:name="_Toc6335152"/>
+      <w:bookmarkStart w:id="11" w:name="_Toc6335152"/>
       <w:r>
         <w:t>Cancel Booking</w:t>
       </w:r>
-      <w:bookmarkEnd w:id="12"/>
+      <w:bookmarkEnd w:id="11"/>
     </w:p>
     <w:p>
       <w:r>
@@ -4187,7 +4237,7 @@
         </w:numPr>
       </w:pPr>
       <w:r>
-        <w:t>User selects booking to cancel.</w:t>
+        <w:t>System displays list of bookings.</w:t>
       </w:r>
     </w:p>
     <w:p>
@@ -4199,7 +4249,7 @@
         </w:numPr>
       </w:pPr>
       <w:r>
-        <w:t>The system verifies whether this booking may be cancelled.</w:t>
+        <w:t>User selects booking to cancel.</w:t>
       </w:r>
     </w:p>
     <w:p>
@@ -4211,7 +4261,7 @@
         </w:numPr>
       </w:pPr>
       <w:r>
-        <w:t>The system then attempts to refund through the customers used payment method.</w:t>
+        <w:t>The system verifies whether this booking may be cancelled.</w:t>
       </w:r>
     </w:p>
     <w:p>
@@ -4223,7 +4273,7 @@
         </w:numPr>
       </w:pPr>
       <w:r>
-        <w:t>User is refunded.</w:t>
+        <w:t>The system then attempts to refund through the customers used payment method.</w:t>
       </w:r>
     </w:p>
     <w:p>
@@ -4235,6 +4285,18 @@
         </w:numPr>
       </w:pPr>
       <w:r>
+        <w:t>User is refunded.</w:t>
+      </w:r>
+    </w:p>
+    <w:p>
+      <w:pPr>
+        <w:pStyle w:val="ListParagraph"/>
+        <w:numPr>
+          <w:ilvl w:val="0"/>
+          <w:numId w:val="40"/>
+        </w:numPr>
+      </w:pPr>
+      <w:r>
         <w:t>Booking is removed from system.</w:t>
       </w:r>
     </w:p>
@@ -4242,11 +4304,11 @@
       <w:pPr>
         <w:pStyle w:val="Heading2"/>
       </w:pPr>
-      <w:bookmarkStart w:id="13" w:name="_Toc6335153"/>
+      <w:bookmarkStart w:id="12" w:name="_Toc6335153"/>
       <w:r>
         <w:t>Sign Out</w:t>
       </w:r>
-      <w:bookmarkEnd w:id="13"/>
+      <w:bookmarkEnd w:id="12"/>
     </w:p>
     <w:p>
       <w:r>
@@ -4310,7 +4372,12 @@
         <w:t xml:space="preserve">User </w:t>
       </w:r>
       <w:r>
-        <w:t>is signed in.</w:t>
+        <w:t>is signed in</w:t>
+      </w:r>
+      <w:bookmarkStart w:id="13" w:name="_GoBack"/>
+      <w:bookmarkEnd w:id="13"/>
+      <w:r>
+        <w:t>.</w:t>
       </w:r>
     </w:p>
     <w:p>
@@ -5119,6 +5186,95 @@
     </w:lvl>
   </w:abstractNum>
   <w:abstractNum w:abstractNumId="13" w15:restartNumberingAfterBreak="0">
+    <w:nsid w:val="04642061"/>
+    <w:multiLevelType w:val="hybridMultilevel"/>
+    <w:tmpl w:val="5F8E1FEA"/>
+    <w:lvl w:ilvl="0" w:tplc="D65ADDBE">
+      <w:start w:val="1"/>
+      <w:numFmt w:val="decimal"/>
+      <w:lvlText w:val="%1."/>
+      <w:lvlJc w:val="left"/>
+      <w:pPr>
+        <w:ind w:left="1080" w:hanging="360"/>
+      </w:pPr>
+      <w:rPr>
+        <w:rFonts w:hint="default"/>
+      </w:rPr>
+    </w:lvl>
+    <w:lvl w:ilvl="1" w:tplc="08090019" w:tentative="1">
+      <w:start w:val="1"/>
+      <w:numFmt w:val="lowerLetter"/>
+      <w:lvlText w:val="%2."/>
+      <w:lvlJc w:val="left"/>
+      <w:pPr>
+        <w:ind w:left="1800" w:hanging="360"/>
+      </w:pPr>
+    </w:lvl>
+    <w:lvl w:ilvl="2" w:tplc="0809001B" w:tentative="1">
+      <w:start w:val="1"/>
+      <w:numFmt w:val="lowerRoman"/>
+      <w:lvlText w:val="%3."/>
+      <w:lvlJc w:val="right"/>
+      <w:pPr>
+        <w:ind w:left="2520" w:hanging="180"/>
+      </w:pPr>
+    </w:lvl>
+    <w:lvl w:ilvl="3" w:tplc="0809000F" w:tentative="1">
+      <w:start w:val="1"/>
+      <w:numFmt w:val="decimal"/>
+      <w:lvlText w:val="%4."/>
+      <w:lvlJc w:val="left"/>
+      <w:pPr>
+        <w:ind w:left="3240" w:hanging="360"/>
+      </w:pPr>
+    </w:lvl>
+    <w:lvl w:ilvl="4" w:tplc="08090019" w:tentative="1">
+      <w:start w:val="1"/>
+      <w:numFmt w:val="lowerLetter"/>
+      <w:lvlText w:val="%5."/>
+      <w:lvlJc w:val="left"/>
+      <w:pPr>
+        <w:ind w:left="3960" w:hanging="360"/>
+      </w:pPr>
+    </w:lvl>
+    <w:lvl w:ilvl="5" w:tplc="0809001B" w:tentative="1">
+      <w:start w:val="1"/>
+      <w:numFmt w:val="lowerRoman"/>
+      <w:lvlText w:val="%6."/>
+      <w:lvlJc w:val="right"/>
+      <w:pPr>
+        <w:ind w:left="4680" w:hanging="180"/>
+      </w:pPr>
+    </w:lvl>
+    <w:lvl w:ilvl="6" w:tplc="0809000F" w:tentative="1">
+      <w:start w:val="1"/>
+      <w:numFmt w:val="decimal"/>
+      <w:lvlText w:val="%7."/>
+      <w:lvlJc w:val="left"/>
+      <w:pPr>
+        <w:ind w:left="5400" w:hanging="360"/>
+      </w:pPr>
+    </w:lvl>
+    <w:lvl w:ilvl="7" w:tplc="08090019" w:tentative="1">
+      <w:start w:val="1"/>
+      <w:numFmt w:val="lowerLetter"/>
+      <w:lvlText w:val="%8."/>
+      <w:lvlJc w:val="left"/>
+      <w:pPr>
+        <w:ind w:left="6120" w:hanging="360"/>
+      </w:pPr>
+    </w:lvl>
+    <w:lvl w:ilvl="8" w:tplc="0809001B" w:tentative="1">
+      <w:start w:val="1"/>
+      <w:numFmt w:val="lowerRoman"/>
+      <w:lvlText w:val="%9."/>
+      <w:lvlJc w:val="right"/>
+      <w:pPr>
+        <w:ind w:left="6840" w:hanging="180"/>
+      </w:pPr>
+    </w:lvl>
+  </w:abstractNum>
+  <w:abstractNum w:abstractNumId="14" w15:restartNumberingAfterBreak="0">
     <w:nsid w:val="05BD582D"/>
     <w:multiLevelType w:val="hybridMultilevel"/>
     <w:tmpl w:val="219CB2C0"/>
@@ -5208,7 +5364,7 @@
       </w:pPr>
     </w:lvl>
   </w:abstractNum>
-  <w:abstractNum w:abstractNumId="14" w15:restartNumberingAfterBreak="0">
+  <w:abstractNum w:abstractNumId="15" w15:restartNumberingAfterBreak="0">
     <w:nsid w:val="05F71179"/>
     <w:multiLevelType w:val="hybridMultilevel"/>
     <w:tmpl w:val="CEB0E25C"/>
@@ -5294,7 +5450,7 @@
       </w:pPr>
     </w:lvl>
   </w:abstractNum>
-  <w:abstractNum w:abstractNumId="15" w15:restartNumberingAfterBreak="0">
+  <w:abstractNum w:abstractNumId="16" w15:restartNumberingAfterBreak="0">
     <w:nsid w:val="07B73949"/>
     <w:multiLevelType w:val="hybridMultilevel"/>
     <w:tmpl w:val="ECF62C82"/>
@@ -5383,7 +5539,7 @@
       </w:pPr>
     </w:lvl>
   </w:abstractNum>
-  <w:abstractNum w:abstractNumId="16" w15:restartNumberingAfterBreak="0">
+  <w:abstractNum w:abstractNumId="17" w15:restartNumberingAfterBreak="0">
     <w:nsid w:val="09E40FC0"/>
     <w:multiLevelType w:val="hybridMultilevel"/>
     <w:tmpl w:val="CEB0E25C"/>
@@ -5469,7 +5625,7 @@
       </w:pPr>
     </w:lvl>
   </w:abstractNum>
-  <w:abstractNum w:abstractNumId="17" w15:restartNumberingAfterBreak="0">
+  <w:abstractNum w:abstractNumId="18" w15:restartNumberingAfterBreak="0">
     <w:nsid w:val="0A0D379F"/>
     <w:multiLevelType w:val="hybridMultilevel"/>
     <w:tmpl w:val="25F6A9C0"/>
@@ -5555,7 +5711,7 @@
       </w:pPr>
     </w:lvl>
   </w:abstractNum>
-  <w:abstractNum w:abstractNumId="18" w15:restartNumberingAfterBreak="0">
+  <w:abstractNum w:abstractNumId="19" w15:restartNumberingAfterBreak="0">
     <w:nsid w:val="0F1A00AE"/>
     <w:multiLevelType w:val="hybridMultilevel"/>
     <w:tmpl w:val="6FEC4048"/>
@@ -5644,7 +5800,7 @@
       </w:pPr>
     </w:lvl>
   </w:abstractNum>
-  <w:abstractNum w:abstractNumId="19" w15:restartNumberingAfterBreak="0">
+  <w:abstractNum w:abstractNumId="20" w15:restartNumberingAfterBreak="0">
     <w:nsid w:val="103F7911"/>
     <w:multiLevelType w:val="hybridMultilevel"/>
     <w:tmpl w:val="5596D286"/>
@@ -5733,7 +5889,7 @@
       </w:pPr>
     </w:lvl>
   </w:abstractNum>
-  <w:abstractNum w:abstractNumId="20" w15:restartNumberingAfterBreak="0">
+  <w:abstractNum w:abstractNumId="21" w15:restartNumberingAfterBreak="0">
     <w:nsid w:val="107A43A9"/>
     <w:multiLevelType w:val="hybridMultilevel"/>
     <w:tmpl w:val="E67CD7DE"/>
@@ -5819,7 +5975,7 @@
       </w:pPr>
     </w:lvl>
   </w:abstractNum>
-  <w:abstractNum w:abstractNumId="21" w15:restartNumberingAfterBreak="0">
+  <w:abstractNum w:abstractNumId="22" w15:restartNumberingAfterBreak="0">
     <w:nsid w:val="10F70F84"/>
     <w:multiLevelType w:val="hybridMultilevel"/>
     <w:tmpl w:val="77382BCC"/>
@@ -5909,7 +6065,7 @@
       </w:pPr>
     </w:lvl>
   </w:abstractNum>
-  <w:abstractNum w:abstractNumId="22" w15:restartNumberingAfterBreak="0">
+  <w:abstractNum w:abstractNumId="23" w15:restartNumberingAfterBreak="0">
     <w:nsid w:val="113677C9"/>
     <w:multiLevelType w:val="hybridMultilevel"/>
     <w:tmpl w:val="CEB0E25C"/>
@@ -5995,7 +6151,7 @@
       </w:pPr>
     </w:lvl>
   </w:abstractNum>
-  <w:abstractNum w:abstractNumId="23" w15:restartNumberingAfterBreak="0">
+  <w:abstractNum w:abstractNumId="24" w15:restartNumberingAfterBreak="0">
     <w:nsid w:val="11B57DC7"/>
     <w:multiLevelType w:val="hybridMultilevel"/>
     <w:tmpl w:val="D7D470DC"/>
@@ -6084,7 +6240,7 @@
       </w:pPr>
     </w:lvl>
   </w:abstractNum>
-  <w:abstractNum w:abstractNumId="24" w15:restartNumberingAfterBreak="0">
+  <w:abstractNum w:abstractNumId="25" w15:restartNumberingAfterBreak="0">
     <w:nsid w:val="197D10CD"/>
     <w:multiLevelType w:val="hybridMultilevel"/>
     <w:tmpl w:val="C9E04D48"/>
@@ -6173,7 +6329,7 @@
       </w:pPr>
     </w:lvl>
   </w:abstractNum>
-  <w:abstractNum w:abstractNumId="25" w15:restartNumberingAfterBreak="0">
+  <w:abstractNum w:abstractNumId="26" w15:restartNumberingAfterBreak="0">
     <w:nsid w:val="1BD620CE"/>
     <w:multiLevelType w:val="hybridMultilevel"/>
     <w:tmpl w:val="CFDA7E1C"/>
@@ -6262,7 +6418,7 @@
       </w:pPr>
     </w:lvl>
   </w:abstractNum>
-  <w:abstractNum w:abstractNumId="26" w15:restartNumberingAfterBreak="0">
+  <w:abstractNum w:abstractNumId="27" w15:restartNumberingAfterBreak="0">
     <w:nsid w:val="216F54E2"/>
     <w:multiLevelType w:val="hybridMultilevel"/>
     <w:tmpl w:val="6B565F36"/>
@@ -6348,7 +6504,7 @@
       </w:pPr>
     </w:lvl>
   </w:abstractNum>
-  <w:abstractNum w:abstractNumId="27" w15:restartNumberingAfterBreak="0">
+  <w:abstractNum w:abstractNumId="28" w15:restartNumberingAfterBreak="0">
     <w:nsid w:val="21E63E96"/>
     <w:multiLevelType w:val="hybridMultilevel"/>
     <w:tmpl w:val="72A6E880"/>
@@ -6461,7 +6617,7 @@
       </w:rPr>
     </w:lvl>
   </w:abstractNum>
-  <w:abstractNum w:abstractNumId="28" w15:restartNumberingAfterBreak="0">
+  <w:abstractNum w:abstractNumId="29" w15:restartNumberingAfterBreak="0">
     <w:nsid w:val="27B57CC8"/>
     <w:multiLevelType w:val="hybridMultilevel"/>
     <w:tmpl w:val="316429EC"/>
@@ -6574,7 +6730,7 @@
       </w:rPr>
     </w:lvl>
   </w:abstractNum>
-  <w:abstractNum w:abstractNumId="29" w15:restartNumberingAfterBreak="0">
+  <w:abstractNum w:abstractNumId="30" w15:restartNumberingAfterBreak="0">
     <w:nsid w:val="28F33C91"/>
     <w:multiLevelType w:val="hybridMultilevel"/>
     <w:tmpl w:val="22BCF42C"/>
@@ -6687,7 +6843,7 @@
       </w:rPr>
     </w:lvl>
   </w:abstractNum>
-  <w:abstractNum w:abstractNumId="30" w15:restartNumberingAfterBreak="0">
+  <w:abstractNum w:abstractNumId="31" w15:restartNumberingAfterBreak="0">
     <w:nsid w:val="37DF27F0"/>
     <w:multiLevelType w:val="hybridMultilevel"/>
     <w:tmpl w:val="00865FB8"/>
@@ -6800,7 +6956,7 @@
       </w:rPr>
     </w:lvl>
   </w:abstractNum>
-  <w:abstractNum w:abstractNumId="31" w15:restartNumberingAfterBreak="0">
+  <w:abstractNum w:abstractNumId="32" w15:restartNumberingAfterBreak="0">
     <w:nsid w:val="3E8F3DDD"/>
     <w:multiLevelType w:val="hybridMultilevel"/>
     <w:tmpl w:val="2FBA53EC"/>
@@ -6889,7 +7045,7 @@
       </w:pPr>
     </w:lvl>
   </w:abstractNum>
-  <w:abstractNum w:abstractNumId="32" w15:restartNumberingAfterBreak="0">
+  <w:abstractNum w:abstractNumId="33" w15:restartNumberingAfterBreak="0">
     <w:nsid w:val="4F787987"/>
     <w:multiLevelType w:val="multilevel"/>
     <w:tmpl w:val="DBDC0512"/>
@@ -7015,7 +7171,7 @@
       </w:rPr>
     </w:lvl>
   </w:abstractNum>
-  <w:abstractNum w:abstractNumId="33" w15:restartNumberingAfterBreak="0">
+  <w:abstractNum w:abstractNumId="34" w15:restartNumberingAfterBreak="0">
     <w:nsid w:val="52A30600"/>
     <w:multiLevelType w:val="hybridMultilevel"/>
     <w:tmpl w:val="BC92DC00"/>
@@ -7128,7 +7284,7 @@
       </w:rPr>
     </w:lvl>
   </w:abstractNum>
-  <w:abstractNum w:abstractNumId="34" w15:restartNumberingAfterBreak="0">
+  <w:abstractNum w:abstractNumId="35" w15:restartNumberingAfterBreak="0">
     <w:nsid w:val="550B4426"/>
     <w:multiLevelType w:val="hybridMultilevel"/>
     <w:tmpl w:val="1CE61944"/>
@@ -7218,7 +7374,96 @@
       </w:pPr>
     </w:lvl>
   </w:abstractNum>
-  <w:abstractNum w:abstractNumId="35" w15:restartNumberingAfterBreak="0">
+  <w:abstractNum w:abstractNumId="36" w15:restartNumberingAfterBreak="0">
+    <w:nsid w:val="583358DB"/>
+    <w:multiLevelType w:val="hybridMultilevel"/>
+    <w:tmpl w:val="6DC6A316"/>
+    <w:lvl w:ilvl="0" w:tplc="ED9659C0">
+      <w:start w:val="1"/>
+      <w:numFmt w:val="decimal"/>
+      <w:lvlText w:val="%1."/>
+      <w:lvlJc w:val="left"/>
+      <w:pPr>
+        <w:ind w:left="1080" w:hanging="360"/>
+      </w:pPr>
+      <w:rPr>
+        <w:rFonts w:hint="default"/>
+      </w:rPr>
+    </w:lvl>
+    <w:lvl w:ilvl="1" w:tplc="08090019" w:tentative="1">
+      <w:start w:val="1"/>
+      <w:numFmt w:val="lowerLetter"/>
+      <w:lvlText w:val="%2."/>
+      <w:lvlJc w:val="left"/>
+      <w:pPr>
+        <w:ind w:left="1800" w:hanging="360"/>
+      </w:pPr>
+    </w:lvl>
+    <w:lvl w:ilvl="2" w:tplc="0809001B" w:tentative="1">
+      <w:start w:val="1"/>
+      <w:numFmt w:val="lowerRoman"/>
+      <w:lvlText w:val="%3."/>
+      <w:lvlJc w:val="right"/>
+      <w:pPr>
+        <w:ind w:left="2520" w:hanging="180"/>
+      </w:pPr>
+    </w:lvl>
+    <w:lvl w:ilvl="3" w:tplc="0809000F" w:tentative="1">
+      <w:start w:val="1"/>
+      <w:numFmt w:val="decimal"/>
+      <w:lvlText w:val="%4."/>
+      <w:lvlJc w:val="left"/>
+      <w:pPr>
+        <w:ind w:left="3240" w:hanging="360"/>
+      </w:pPr>
+    </w:lvl>
+    <w:lvl w:ilvl="4" w:tplc="08090019" w:tentative="1">
+      <w:start w:val="1"/>
+      <w:numFmt w:val="lowerLetter"/>
+      <w:lvlText w:val="%5."/>
+      <w:lvlJc w:val="left"/>
+      <w:pPr>
+        <w:ind w:left="3960" w:hanging="360"/>
+      </w:pPr>
+    </w:lvl>
+    <w:lvl w:ilvl="5" w:tplc="0809001B" w:tentative="1">
+      <w:start w:val="1"/>
+      <w:numFmt w:val="lowerRoman"/>
+      <w:lvlText w:val="%6."/>
+      <w:lvlJc w:val="right"/>
+      <w:pPr>
+        <w:ind w:left="4680" w:hanging="180"/>
+      </w:pPr>
+    </w:lvl>
+    <w:lvl w:ilvl="6" w:tplc="0809000F" w:tentative="1">
+      <w:start w:val="1"/>
+      <w:numFmt w:val="decimal"/>
+      <w:lvlText w:val="%7."/>
+      <w:lvlJc w:val="left"/>
+      <w:pPr>
+        <w:ind w:left="5400" w:hanging="360"/>
+      </w:pPr>
+    </w:lvl>
+    <w:lvl w:ilvl="7" w:tplc="08090019" w:tentative="1">
+      <w:start w:val="1"/>
+      <w:numFmt w:val="lowerLetter"/>
+      <w:lvlText w:val="%8."/>
+      <w:lvlJc w:val="left"/>
+      <w:pPr>
+        <w:ind w:left="6120" w:hanging="360"/>
+      </w:pPr>
+    </w:lvl>
+    <w:lvl w:ilvl="8" w:tplc="0809001B" w:tentative="1">
+      <w:start w:val="1"/>
+      <w:numFmt w:val="lowerRoman"/>
+      <w:lvlText w:val="%9."/>
+      <w:lvlJc w:val="right"/>
+      <w:pPr>
+        <w:ind w:left="6840" w:hanging="180"/>
+      </w:pPr>
+    </w:lvl>
+  </w:abstractNum>
+  <w:abstractNum w:abstractNumId="37" w15:restartNumberingAfterBreak="0">
     <w:nsid w:val="58A337D9"/>
     <w:multiLevelType w:val="hybridMultilevel"/>
     <w:tmpl w:val="55924464"/>
@@ -7307,7 +7552,7 @@
       </w:pPr>
     </w:lvl>
   </w:abstractNum>
-  <w:abstractNum w:abstractNumId="36" w15:restartNumberingAfterBreak="0">
+  <w:abstractNum w:abstractNumId="38" w15:restartNumberingAfterBreak="0">
     <w:nsid w:val="611642E2"/>
     <w:multiLevelType w:val="hybridMultilevel"/>
     <w:tmpl w:val="4CFE2144"/>
@@ -7396,7 +7641,7 @@
       </w:pPr>
     </w:lvl>
   </w:abstractNum>
-  <w:abstractNum w:abstractNumId="37" w15:restartNumberingAfterBreak="0">
+  <w:abstractNum w:abstractNumId="39" w15:restartNumberingAfterBreak="0">
     <w:nsid w:val="657E5D71"/>
     <w:multiLevelType w:val="multilevel"/>
     <w:tmpl w:val="5F92E4C4"/>
@@ -7522,7 +7767,7 @@
       </w:rPr>
     </w:lvl>
   </w:abstractNum>
-  <w:abstractNum w:abstractNumId="38" w15:restartNumberingAfterBreak="0">
+  <w:abstractNum w:abstractNumId="40" w15:restartNumberingAfterBreak="0">
     <w:nsid w:val="67D94359"/>
     <w:multiLevelType w:val="hybridMultilevel"/>
     <w:tmpl w:val="D7D470DC"/>
@@ -7611,7 +7856,7 @@
       </w:pPr>
     </w:lvl>
   </w:abstractNum>
-  <w:abstractNum w:abstractNumId="39" w15:restartNumberingAfterBreak="0">
+  <w:abstractNum w:abstractNumId="41" w15:restartNumberingAfterBreak="0">
     <w:nsid w:val="7B4A243F"/>
     <w:multiLevelType w:val="hybridMultilevel"/>
     <w:tmpl w:val="D3CA85CA"/>
@@ -7728,16 +7973,16 @@
     <w:abstractNumId w:val="9"/>
   </w:num>
   <w:num w:numId="2">
-    <w:abstractNumId w:val="37"/>
+    <w:abstractNumId w:val="39"/>
   </w:num>
   <w:num w:numId="3">
-    <w:abstractNumId w:val="37"/>
+    <w:abstractNumId w:val="39"/>
     <w:lvlOverride w:ilvl="0">
       <w:startOverride w:val="1"/>
     </w:lvlOverride>
   </w:num>
   <w:num w:numId="4">
-    <w:abstractNumId w:val="13"/>
+    <w:abstractNumId w:val="14"/>
   </w:num>
   <w:num w:numId="5">
     <w:abstractNumId w:val="7"/>
@@ -7767,7 +8012,7 @@
     <w:abstractNumId w:val="0"/>
   </w:num>
   <w:num w:numId="14">
-    <w:abstractNumId w:val="37"/>
+    <w:abstractNumId w:val="39"/>
     <w:lvlOverride w:ilvl="0">
       <w:startOverride w:val="1"/>
     </w:lvlOverride>
@@ -7797,88 +8042,94 @@
     </w:lvlOverride>
   </w:num>
   <w:num w:numId="15">
-    <w:abstractNumId w:val="32"/>
+    <w:abstractNumId w:val="33"/>
   </w:num>
   <w:num w:numId="16">
-    <w:abstractNumId w:val="33"/>
+    <w:abstractNumId w:val="34"/>
   </w:num>
   <w:num w:numId="17">
-    <w:abstractNumId w:val="30"/>
+    <w:abstractNumId w:val="31"/>
   </w:num>
   <w:num w:numId="18">
+    <w:abstractNumId w:val="28"/>
+  </w:num>
+  <w:num w:numId="19">
+    <w:abstractNumId w:val="41"/>
+  </w:num>
+  <w:num w:numId="20">
+    <w:abstractNumId w:val="29"/>
+  </w:num>
+  <w:num w:numId="21">
+    <w:abstractNumId w:val="18"/>
+  </w:num>
+  <w:num w:numId="22">
+    <w:abstractNumId w:val="21"/>
+  </w:num>
+  <w:num w:numId="23">
     <w:abstractNumId w:val="27"/>
   </w:num>
-  <w:num w:numId="19">
-    <w:abstractNumId w:val="39"/>
-  </w:num>
-  <w:num w:numId="20">
-    <w:abstractNumId w:val="28"/>
-  </w:num>
-  <w:num w:numId="21">
+  <w:num w:numId="24">
     <w:abstractNumId w:val="17"/>
   </w:num>
-  <w:num w:numId="22">
-    <w:abstractNumId w:val="20"/>
-  </w:num>
-  <w:num w:numId="23">
-    <w:abstractNumId w:val="26"/>
-  </w:num>
-  <w:num w:numId="24">
-    <w:abstractNumId w:val="16"/>
-  </w:num>
   <w:num w:numId="25">
-    <w:abstractNumId w:val="22"/>
+    <w:abstractNumId w:val="23"/>
   </w:num>
   <w:num w:numId="26">
     <w:abstractNumId w:val="11"/>
   </w:num>
   <w:num w:numId="27">
+    <w:abstractNumId w:val="16"/>
+  </w:num>
+  <w:num w:numId="28">
+    <w:abstractNumId w:val="38"/>
+  </w:num>
+  <w:num w:numId="29">
+    <w:abstractNumId w:val="26"/>
+  </w:num>
+  <w:num w:numId="30">
     <w:abstractNumId w:val="15"/>
   </w:num>
-  <w:num w:numId="28">
-    <w:abstractNumId w:val="36"/>
+  <w:num w:numId="31">
+    <w:abstractNumId w:val="24"/>
   </w:num>
-  <w:num w:numId="29">
+  <w:num w:numId="32">
+    <w:abstractNumId w:val="40"/>
+  </w:num>
+  <w:num w:numId="33">
     <w:abstractNumId w:val="25"/>
   </w:num>
-  <w:num w:numId="30">
-    <w:abstractNumId w:val="14"/>
-  </w:num>
-  <w:num w:numId="31">
-    <w:abstractNumId w:val="23"/>
-  </w:num>
-  <w:num w:numId="32">
-    <w:abstractNumId w:val="38"/>
-  </w:num>
-  <w:num w:numId="33">
-    <w:abstractNumId w:val="24"/>
-  </w:num>
   <w:num w:numId="34">
-    <w:abstractNumId w:val="21"/>
+    <w:abstractNumId w:val="22"/>
   </w:num>
   <w:num w:numId="35">
-    <w:abstractNumId w:val="29"/>
+    <w:abstractNumId w:val="30"/>
   </w:num>
   <w:num w:numId="36">
-    <w:abstractNumId w:val="34"/>
+    <w:abstractNumId w:val="35"/>
   </w:num>
   <w:num w:numId="37">
     <w:abstractNumId w:val="10"/>
   </w:num>
   <w:num w:numId="38">
-    <w:abstractNumId w:val="31"/>
+    <w:abstractNumId w:val="32"/>
   </w:num>
   <w:num w:numId="39">
-    <w:abstractNumId w:val="35"/>
+    <w:abstractNumId w:val="37"/>
   </w:num>
   <w:num w:numId="40">
-    <w:abstractNumId w:val="19"/>
+    <w:abstractNumId w:val="20"/>
   </w:num>
   <w:num w:numId="41">
-    <w:abstractNumId w:val="18"/>
+    <w:abstractNumId w:val="19"/>
   </w:num>
   <w:num w:numId="42">
     <w:abstractNumId w:val="12"/>
+  </w:num>
+  <w:num w:numId="43">
+    <w:abstractNumId w:val="13"/>
+  </w:num>
+  <w:num w:numId="44">
+    <w:abstractNumId w:val="36"/>
   </w:num>
 </w:numbering>
 </file>
@@ -9520,7 +9771,7 @@
     <w:rsid w:val="00817707"/>
     <w:rsid w:val="009E071B"/>
     <w:rsid w:val="009F54E9"/>
-    <w:rsid w:val="00A34D30"/>
+    <w:rsid w:val="00B84BF9"/>
     <w:rsid w:val="00D30C4E"/>
     <w:rsid w:val="00D97AB6"/>
     <w:rsid w:val="00E3188A"/>
@@ -10804,7 +11055,7 @@
 </file>
 
 <file path=customXml/itemProps2.xml><?xml version="1.0" encoding="utf-8"?>
-<ds:datastoreItem xmlns:ds="http://schemas.openxmlformats.org/officeDocument/2006/customXml" ds:itemID="{F8BC918B-5346-4FFA-9B22-87EDC59659C7}">
+<ds:datastoreItem xmlns:ds="http://schemas.openxmlformats.org/officeDocument/2006/customXml" ds:itemID="{58FB8164-4079-436B-9769-8A9E58932480}">
   <ds:schemaRefs>
     <ds:schemaRef ds:uri="http://schemas.openxmlformats.org/officeDocument/2006/bibliography"/>
   </ds:schemaRefs>

</xml_diff>